<commit_message>
docs: updated project proposal
</commit_message>
<xml_diff>
--- a/Documents/[MOBDEVE] MCO1 - Project Proposal.docx
+++ b/Documents/[MOBDEVE] MCO1 - Project Proposal.docx
@@ -1,6 +1,6 @@
 
 <file path=word/document.xml><?xml version="1.0" encoding="utf-8"?>
-<w:document xmlns:wpc="http://schemas.microsoft.com/office/word/2010/wordprocessingCanvas" xmlns:cx="http://schemas.microsoft.com/office/drawing/2014/chartex" xmlns:cx1="http://schemas.microsoft.com/office/drawing/2015/9/8/chartex" xmlns:cx2="http://schemas.microsoft.com/office/drawing/2015/10/21/chartex" xmlns:cx3="http://schemas.microsoft.com/office/drawing/2016/5/9/chartex" xmlns:cx4="http://schemas.microsoft.com/office/drawing/2016/5/10/chartex" xmlns:cx5="http://schemas.microsoft.com/office/drawing/2016/5/11/chartex" xmlns:cx6="http://schemas.microsoft.com/office/drawing/2016/5/12/chartex" xmlns:cx7="http://schemas.microsoft.com/office/drawing/2016/5/13/chartex" xmlns:cx8="http://schemas.microsoft.com/office/drawing/2016/5/14/chartex" xmlns:mc="http://schemas.openxmlformats.org/markup-compatibility/2006" xmlns:aink="http://schemas.microsoft.com/office/drawing/2016/ink" xmlns:am3d="http://schemas.microsoft.com/office/drawing/2017/model3d" xmlns:o="urn:schemas-microsoft-com:office:office" xmlns:oel="http://schemas.microsoft.com/office/2019/extlst" xmlns:r="http://schemas.openxmlformats.org/officeDocument/2006/relationships" xmlns:m="http://schemas.openxmlformats.org/officeDocument/2006/math" xmlns:v="urn:schemas-microsoft-com:vml" xmlns:wp14="http://schemas.microsoft.com/office/word/2010/wordprocessingDrawing" xmlns:wp="http://schemas.openxmlformats.org/drawingml/2006/wordprocessingDrawing" xmlns:w10="urn:schemas-microsoft-com:office:word" xmlns:w="http://schemas.openxmlformats.org/wordprocessingml/2006/main" xmlns:w14="http://schemas.microsoft.com/office/word/2010/wordml" xmlns:w15="http://schemas.microsoft.com/office/word/2012/wordml" xmlns:w16cex="http://schemas.microsoft.com/office/word/2018/wordml/cex" xmlns:w16cid="http://schemas.microsoft.com/office/word/2016/wordml/cid" xmlns:w16="http://schemas.microsoft.com/office/word/2018/wordml" xmlns:w16sdtdh="http://schemas.microsoft.com/office/word/2020/wordml/sdtdatahash" xmlns:w16se="http://schemas.microsoft.com/office/word/2015/wordml/symex" xmlns:wpg="http://schemas.microsoft.com/office/word/2010/wordprocessingGroup" xmlns:wpi="http://schemas.microsoft.com/office/word/2010/wordprocessingInk" xmlns:wne="http://schemas.microsoft.com/office/word/2006/wordml" xmlns:wps="http://schemas.microsoft.com/office/word/2010/wordprocessingShape" mc:Ignorable="w14 w15 w16se w16cid w16 w16cex w16sdtdh wp14">
+<w:document xmlns:wpc="http://schemas.microsoft.com/office/word/2010/wordprocessingCanvas" xmlns:cx="http://schemas.microsoft.com/office/drawing/2014/chartex" xmlns:cx1="http://schemas.microsoft.com/office/drawing/2015/9/8/chartex" xmlns:cx2="http://schemas.microsoft.com/office/drawing/2015/10/21/chartex" xmlns:cx3="http://schemas.microsoft.com/office/drawing/2016/5/9/chartex" xmlns:cx4="http://schemas.microsoft.com/office/drawing/2016/5/10/chartex" xmlns:cx5="http://schemas.microsoft.com/office/drawing/2016/5/11/chartex" xmlns:cx6="http://schemas.microsoft.com/office/drawing/2016/5/12/chartex" xmlns:cx7="http://schemas.microsoft.com/office/drawing/2016/5/13/chartex" xmlns:cx8="http://schemas.microsoft.com/office/drawing/2016/5/14/chartex" xmlns:mc="http://schemas.openxmlformats.org/markup-compatibility/2006" xmlns:aink="http://schemas.microsoft.com/office/drawing/2016/ink" xmlns:am3d="http://schemas.microsoft.com/office/drawing/2017/model3d" xmlns:o="urn:schemas-microsoft-com:office:office" xmlns:oel="http://schemas.microsoft.com/office/2019/extlst" xmlns:r="http://schemas.openxmlformats.org/officeDocument/2006/relationships" xmlns:m="http://schemas.openxmlformats.org/officeDocument/2006/math" xmlns:v="urn:schemas-microsoft-com:vml" xmlns:wp14="http://schemas.microsoft.com/office/word/2010/wordprocessingDrawing" xmlns:wp="http://schemas.openxmlformats.org/drawingml/2006/wordprocessingDrawing" xmlns:w10="urn:schemas-microsoft-com:office:word" xmlns:w="http://schemas.openxmlformats.org/wordprocessingml/2006/main" xmlns:w14="http://schemas.microsoft.com/office/word/2010/wordml" xmlns:w15="http://schemas.microsoft.com/office/word/2012/wordml" xmlns:w16cex="http://schemas.microsoft.com/office/word/2018/wordml/cex" xmlns:w16cid="http://schemas.microsoft.com/office/word/2016/wordml/cid" xmlns:w16="http://schemas.microsoft.com/office/word/2018/wordml" xmlns:w16du="http://schemas.microsoft.com/office/word/2023/wordml/word16du" xmlns:w16sdtdh="http://schemas.microsoft.com/office/word/2020/wordml/sdtdatahash" xmlns:w16se="http://schemas.microsoft.com/office/word/2015/wordml/symex" xmlns:wpg="http://schemas.microsoft.com/office/word/2010/wordprocessingGroup" xmlns:wpi="http://schemas.microsoft.com/office/word/2010/wordprocessingInk" xmlns:wne="http://schemas.microsoft.com/office/word/2006/wordml" xmlns:wps="http://schemas.microsoft.com/office/word/2010/wordprocessingShape" mc:Ignorable="w14 w15 w16se w16cid w16 w16cex w16sdtdh w16du wp14">
   <w:body>
     <w:p>
       <w:pPr>
@@ -90,7 +90,7 @@
                           <pic:cNvPicPr preferRelativeResize="0"/>
                         </pic:nvPicPr>
                         <pic:blipFill>
-                          <a:blip r:embed="rId8"/>
+                          <a:blip r:embed="rId9"/>
                           <a:srcRect/>
                           <a:stretch>
                             <a:fillRect/>
@@ -283,7 +283,6 @@
                 <w:szCs w:val="20"/>
               </w:rPr>
             </w:pPr>
-            <w:proofErr w:type="spellStart"/>
             <w:r>
               <w:rPr>
                 <w:rFonts w:ascii="Bookman Old Style" w:eastAsia="Bookman Old Style" w:hAnsi="Bookman Old Style" w:cs="Bookman Old Style"/>
@@ -292,7 +291,6 @@
               </w:rPr>
               <w:t>intelliTest</w:t>
             </w:r>
-            <w:proofErr w:type="spellEnd"/>
           </w:p>
         </w:tc>
       </w:tr>
@@ -392,41 +390,13 @@
           <w:szCs w:val="20"/>
         </w:rPr>
       </w:pPr>
-      <w:proofErr w:type="spellStart"/>
       <w:r>
         <w:rPr>
           <w:rFonts w:ascii="Bookman Old Style" w:eastAsia="Bookman Old Style" w:hAnsi="Bookman Old Style" w:cs="Bookman Old Style"/>
           <w:sz w:val="20"/>
           <w:szCs w:val="20"/>
         </w:rPr>
-        <w:t>intelliTest</w:t>
-      </w:r>
-      <w:proofErr w:type="spellEnd"/>
-      <w:r>
-        <w:rPr>
-          <w:rFonts w:ascii="Bookman Old Style" w:eastAsia="Bookman Old Style" w:hAnsi="Bookman Old Style" w:cs="Bookman Old Style"/>
-          <w:sz w:val="20"/>
-          <w:szCs w:val="20"/>
-        </w:rPr>
-        <w:t xml:space="preserve"> is an application that can auto-generate holistic mock exams that follow a structured format, such as DepEd’s K-12 KPUP (Knowledge, Process, Understanding, Product/Performance) format, to prepare students for their actual exams. The application can take in the user’s notes, lecture slides, readings, and other forms of content, which are then analyzed and processed by </w:t>
-      </w:r>
-      <w:proofErr w:type="spellStart"/>
-      <w:r>
-        <w:rPr>
-          <w:rFonts w:ascii="Bookman Old Style" w:eastAsia="Bookman Old Style" w:hAnsi="Bookman Old Style" w:cs="Bookman Old Style"/>
-          <w:sz w:val="20"/>
-          <w:szCs w:val="20"/>
-        </w:rPr>
-        <w:t>OpenAI’s</w:t>
-      </w:r>
-      <w:proofErr w:type="spellEnd"/>
-      <w:r>
-        <w:rPr>
-          <w:rFonts w:ascii="Bookman Old Style" w:eastAsia="Bookman Old Style" w:hAnsi="Bookman Old Style" w:cs="Bookman Old Style"/>
-          <w:sz w:val="20"/>
-          <w:szCs w:val="20"/>
-        </w:rPr>
-        <w:t xml:space="preserve"> LLMs to generate the user’s mock exam that follows the structured format. The LLM’s output will be processed and parsed by the application to provide a user-friendly form layout for answering these mock exams.</w:t>
+        <w:t>intelliTest is an application that can auto-generate holistic mock exams that follow a structured format, such as DepEd’s K-12 KPUP (Knowledge, Process, Understanding, Product/Performance) format, to prepare students for their actual exams. The application can take in the user’s notes, lecture slides, readings, and other forms of content, which are then analyzed and processed by OpenAI’s LLMs to generate the user’s mock exam that follows the structured format. The LLM’s output will be processed and parsed by the application to provide a user-friendly form layout for answering these mock exams.</w:t>
       </w:r>
     </w:p>
     <w:p>
@@ -737,27 +707,7 @@
           <w:sz w:val="20"/>
           <w:szCs w:val="20"/>
         </w:rPr>
-        <w:t xml:space="preserve">To recognize and extract text from images using OCR to be formatted in a readable and understandable format by the </w:t>
-      </w:r>
-      <w:proofErr w:type="spellStart"/>
-      <w:r>
-        <w:rPr>
-          <w:rFonts w:ascii="Bookman Old Style" w:eastAsia="Bookman Old Style" w:hAnsi="Bookman Old Style" w:cs="Bookman Old Style"/>
-          <w:bCs/>
-          <w:sz w:val="20"/>
-          <w:szCs w:val="20"/>
-        </w:rPr>
-        <w:t>OpenAI</w:t>
-      </w:r>
-      <w:proofErr w:type="spellEnd"/>
-      <w:r>
-        <w:rPr>
-          <w:rFonts w:ascii="Bookman Old Style" w:eastAsia="Bookman Old Style" w:hAnsi="Bookman Old Style" w:cs="Bookman Old Style"/>
-          <w:bCs/>
-          <w:sz w:val="20"/>
-          <w:szCs w:val="20"/>
-        </w:rPr>
-        <w:t xml:space="preserve"> API</w:t>
+        <w:t>To recognize and extract text from images using OCR to be formatted in a readable and understandable format by the OpenAI API</w:t>
       </w:r>
     </w:p>
     <w:p>
@@ -813,25 +763,7 @@
           <w:sz w:val="20"/>
           <w:szCs w:val="20"/>
         </w:rPr>
-        <w:t xml:space="preserve">To handle communication between </w:t>
-      </w:r>
-      <w:proofErr w:type="spellStart"/>
-      <w:r>
-        <w:rPr>
-          <w:rFonts w:ascii="Bookman Old Style" w:eastAsia="Bookman Old Style" w:hAnsi="Bookman Old Style" w:cs="Bookman Old Style"/>
-          <w:sz w:val="20"/>
-          <w:szCs w:val="20"/>
-        </w:rPr>
-        <w:t>OpenAI</w:t>
-      </w:r>
-      <w:proofErr w:type="spellEnd"/>
-      <w:r>
-        <w:rPr>
-          <w:rFonts w:ascii="Bookman Old Style" w:eastAsia="Bookman Old Style" w:hAnsi="Bookman Old Style" w:cs="Bookman Old Style"/>
-          <w:sz w:val="20"/>
-          <w:szCs w:val="20"/>
-        </w:rPr>
-        <w:t xml:space="preserve"> API and the user’s application</w:t>
+        <w:t>To handle communication between OpenAI API and the user’s application</w:t>
       </w:r>
     </w:p>
     <w:p>
@@ -855,25 +787,7 @@
           <w:sz w:val="20"/>
           <w:szCs w:val="20"/>
         </w:rPr>
-        <w:t xml:space="preserve">To handle document and image parsing to be understandable by </w:t>
-      </w:r>
-      <w:proofErr w:type="spellStart"/>
-      <w:r>
-        <w:rPr>
-          <w:rFonts w:ascii="Bookman Old Style" w:eastAsia="Bookman Old Style" w:hAnsi="Bookman Old Style" w:cs="Bookman Old Style"/>
-          <w:sz w:val="20"/>
-          <w:szCs w:val="20"/>
-        </w:rPr>
-        <w:t>OpenAI’s</w:t>
-      </w:r>
-      <w:proofErr w:type="spellEnd"/>
-      <w:r>
-        <w:rPr>
-          <w:rFonts w:ascii="Bookman Old Style" w:eastAsia="Bookman Old Style" w:hAnsi="Bookman Old Style" w:cs="Bookman Old Style"/>
-          <w:sz w:val="20"/>
-          <w:szCs w:val="20"/>
-        </w:rPr>
-        <w:t xml:space="preserve"> LLMs</w:t>
+        <w:t>To handle document and image parsing to be understandable by OpenAI’s LLMs</w:t>
       </w:r>
     </w:p>
     <w:p>
@@ -897,25 +811,7 @@
           <w:sz w:val="20"/>
           <w:szCs w:val="20"/>
         </w:rPr>
-        <w:t xml:space="preserve">To communicate with the </w:t>
-      </w:r>
-      <w:proofErr w:type="spellStart"/>
-      <w:r>
-        <w:rPr>
-          <w:rFonts w:ascii="Bookman Old Style" w:eastAsia="Bookman Old Style" w:hAnsi="Bookman Old Style" w:cs="Bookman Old Style"/>
-          <w:sz w:val="20"/>
-          <w:szCs w:val="20"/>
-        </w:rPr>
-        <w:t>PocketBase</w:t>
-      </w:r>
-      <w:proofErr w:type="spellEnd"/>
-      <w:r>
-        <w:rPr>
-          <w:rFonts w:ascii="Bookman Old Style" w:eastAsia="Bookman Old Style" w:hAnsi="Bookman Old Style" w:cs="Bookman Old Style"/>
-          <w:sz w:val="20"/>
-          <w:szCs w:val="20"/>
-        </w:rPr>
-        <w:t xml:space="preserve"> database instance storing the following:</w:t>
+        <w:t>To communicate with the PocketBase database instance storing the following:</w:t>
       </w:r>
     </w:p>
     <w:p>
@@ -963,25 +859,7 @@
           <w:sz w:val="20"/>
           <w:szCs w:val="20"/>
         </w:rPr>
-        <w:t xml:space="preserve">User’s generated </w:t>
-      </w:r>
-      <w:proofErr w:type="gramStart"/>
-      <w:r>
-        <w:rPr>
-          <w:rFonts w:ascii="Bookman Old Style" w:eastAsia="Bookman Old Style" w:hAnsi="Bookman Old Style" w:cs="Bookman Old Style"/>
-          <w:sz w:val="20"/>
-          <w:szCs w:val="20"/>
-        </w:rPr>
-        <w:t>mock up</w:t>
-      </w:r>
-      <w:proofErr w:type="gramEnd"/>
-      <w:r>
-        <w:rPr>
-          <w:rFonts w:ascii="Bookman Old Style" w:eastAsia="Bookman Old Style" w:hAnsi="Bookman Old Style" w:cs="Bookman Old Style"/>
-          <w:sz w:val="20"/>
-          <w:szCs w:val="20"/>
-        </w:rPr>
-        <w:t xml:space="preserve"> </w:t>
+        <w:t xml:space="preserve">User’s generated mock up </w:t>
       </w:r>
     </w:p>
     <w:p>
@@ -1018,7 +896,6 @@
           <w:szCs w:val="20"/>
         </w:rPr>
       </w:pPr>
-      <w:proofErr w:type="spellStart"/>
       <w:r>
         <w:rPr>
           <w:rFonts w:ascii="Bookman Old Style" w:eastAsia="Bookman Old Style" w:hAnsi="Bookman Old Style" w:cs="Bookman Old Style"/>
@@ -1027,7 +904,6 @@
         </w:rPr>
         <w:t>OpenAI</w:t>
       </w:r>
-      <w:proofErr w:type="spellEnd"/>
     </w:p>
     <w:p>
       <w:pPr>
@@ -1050,25 +926,7 @@
           <w:sz w:val="20"/>
           <w:szCs w:val="20"/>
         </w:rPr>
-        <w:t xml:space="preserve">Used to generate mock exams in a JSON format that will be </w:t>
-      </w:r>
-      <w:proofErr w:type="spellStart"/>
-      <w:r>
-        <w:rPr>
-          <w:rFonts w:ascii="Bookman Old Style" w:eastAsia="Bookman Old Style" w:hAnsi="Bookman Old Style" w:cs="Bookman Old Style"/>
-          <w:sz w:val="20"/>
-          <w:szCs w:val="20"/>
-        </w:rPr>
-        <w:t>parsed</w:t>
-      </w:r>
-      <w:proofErr w:type="spellEnd"/>
-      <w:r>
-        <w:rPr>
-          <w:rFonts w:ascii="Bookman Old Style" w:eastAsia="Bookman Old Style" w:hAnsi="Bookman Old Style" w:cs="Bookman Old Style"/>
-          <w:sz w:val="20"/>
-          <w:szCs w:val="20"/>
-        </w:rPr>
-        <w:t xml:space="preserve"> and sent to the Web Server, which in turn will send it to the appropriate user as a response.</w:t>
+        <w:t>Used to generate mock exams in a JSON format that will be parsed and sent to the Web Server, which in turn will send it to the appropriate user as a response.</w:t>
       </w:r>
     </w:p>
     <w:p>
@@ -1410,25 +1268,7 @@
                 <w:sz w:val="20"/>
                 <w:szCs w:val="20"/>
               </w:rPr>
-              <w:t xml:space="preserve">through Google before accessing their account and the rest of </w:t>
-            </w:r>
-            <w:proofErr w:type="spellStart"/>
-            <w:r>
-              <w:rPr>
-                <w:rFonts w:ascii="Bookman Old Style" w:eastAsia="Bookman Old Style" w:hAnsi="Bookman Old Style" w:cs="Bookman Old Style"/>
-                <w:sz w:val="20"/>
-                <w:szCs w:val="20"/>
-              </w:rPr>
-              <w:t>intelliTest’s</w:t>
-            </w:r>
-            <w:proofErr w:type="spellEnd"/>
-            <w:r>
-              <w:rPr>
-                <w:rFonts w:ascii="Bookman Old Style" w:eastAsia="Bookman Old Style" w:hAnsi="Bookman Old Style" w:cs="Bookman Old Style"/>
-                <w:sz w:val="20"/>
-                <w:szCs w:val="20"/>
-              </w:rPr>
-              <w:t xml:space="preserve"> features. The same button for registering will automatically turn to the </w:t>
+              <w:t xml:space="preserve">through Google before accessing their account and the rest of intelliTest’s features. The same button for registering will automatically turn to the </w:t>
             </w:r>
           </w:p>
         </w:tc>
@@ -1503,25 +1343,7 @@
                 <w:sz w:val="20"/>
                 <w:szCs w:val="20"/>
               </w:rPr>
-              <w:t xml:space="preserve">A modal with a simple onboarding guide on how to use </w:t>
-            </w:r>
-            <w:proofErr w:type="spellStart"/>
-            <w:r>
-              <w:rPr>
-                <w:rFonts w:ascii="Bookman Old Style" w:eastAsia="Bookman Old Style" w:hAnsi="Bookman Old Style" w:cs="Bookman Old Style"/>
-                <w:sz w:val="20"/>
-                <w:szCs w:val="20"/>
-              </w:rPr>
-              <w:t>intelliTest</w:t>
-            </w:r>
-            <w:proofErr w:type="spellEnd"/>
-            <w:r>
-              <w:rPr>
-                <w:rFonts w:ascii="Bookman Old Style" w:eastAsia="Bookman Old Style" w:hAnsi="Bookman Old Style" w:cs="Bookman Old Style"/>
-                <w:sz w:val="20"/>
-                <w:szCs w:val="20"/>
-              </w:rPr>
-              <w:t xml:space="preserve"> will be shown to the users. This view can also be inherited by other types of modals such as app updates, announcements, and more.</w:t>
+              <w:t>A modal with a simple onboarding guide on how to use intelliTest will be shown to the users. This view can also be inherited by other types of modals such as app updates, announcements, and more.</w:t>
             </w:r>
           </w:p>
         </w:tc>
@@ -1613,25 +1435,55 @@
                 <w:szCs w:val="20"/>
               </w:rPr>
               <w:br/>
-              <w:t xml:space="preserve">The page layout contains a </w:t>
-            </w:r>
-            <w:proofErr w:type="gramStart"/>
-            <w:r>
-              <w:rPr>
-                <w:rFonts w:ascii="Bookman Old Style" w:eastAsia="Bookman Old Style" w:hAnsi="Bookman Old Style" w:cs="Bookman Old Style"/>
-                <w:sz w:val="20"/>
-                <w:szCs w:val="20"/>
-              </w:rPr>
-              <w:t>Call to Action</w:t>
-            </w:r>
-            <w:proofErr w:type="gramEnd"/>
-            <w:r>
-              <w:rPr>
-                <w:rFonts w:ascii="Bookman Old Style" w:eastAsia="Bookman Old Style" w:hAnsi="Bookman Old Style" w:cs="Bookman Old Style"/>
-                <w:sz w:val="20"/>
-                <w:szCs w:val="20"/>
-              </w:rPr>
-              <w:t xml:space="preserve"> button to create a mock exam, a Card to show the user’s latest generated mock test, a reminder Card of the last mock exam score, and a randomly selected tip/advice for studying. On further scrolling, </w:t>
+              <w:t xml:space="preserve">The page layout contains a Call to Action button to create a mock exam, </w:t>
+            </w:r>
+            <w:r>
+              <w:rPr>
+                <w:rFonts w:ascii="Bookman Old Style" w:eastAsia="Bookman Old Style" w:hAnsi="Bookman Old Style" w:cs="Bookman Old Style"/>
+                <w:sz w:val="20"/>
+                <w:szCs w:val="20"/>
+              </w:rPr>
+              <w:t>a carousel containing cards listing the generated mock exams containing the status of the mock exam. The user can then click on these cards where it will</w:t>
+            </w:r>
+            <w:r>
+              <w:rPr>
+                <w:rFonts w:ascii="Bookman Old Style" w:eastAsia="Bookman Old Style" w:hAnsi="Bookman Old Style" w:cs="Bookman Old Style"/>
+                <w:sz w:val="20"/>
+                <w:szCs w:val="20"/>
+              </w:rPr>
+              <w:t xml:space="preserve"> </w:t>
+            </w:r>
+            <w:r>
+              <w:rPr>
+                <w:rFonts w:ascii="Bookman Old Style" w:eastAsia="Bookman Old Style" w:hAnsi="Bookman Old Style" w:cs="Bookman Old Style"/>
+                <w:sz w:val="20"/>
+                <w:szCs w:val="20"/>
+              </w:rPr>
+              <w:t>lead</w:t>
+            </w:r>
+            <w:r>
+              <w:rPr>
+                <w:rFonts w:ascii="Bookman Old Style" w:eastAsia="Bookman Old Style" w:hAnsi="Bookman Old Style" w:cs="Bookman Old Style"/>
+                <w:sz w:val="20"/>
+                <w:szCs w:val="20"/>
+              </w:rPr>
+              <w:t xml:space="preserve"> to its appropriate exam screens</w:t>
+            </w:r>
+            <w:r>
+              <w:rPr>
+                <w:rFonts w:ascii="Bookman Old Style" w:eastAsia="Bookman Old Style" w:hAnsi="Bookman Old Style" w:cs="Bookman Old Style"/>
+                <w:sz w:val="20"/>
+                <w:szCs w:val="20"/>
+              </w:rPr>
+              <w:t>, allowing the user to check their answers or answer the exam</w:t>
+            </w:r>
+            <w:r>
+              <w:rPr>
+                <w:rFonts w:ascii="Bookman Old Style" w:eastAsia="Bookman Old Style" w:hAnsi="Bookman Old Style" w:cs="Bookman Old Style"/>
+                <w:sz w:val="20"/>
+                <w:szCs w:val="20"/>
+              </w:rPr>
+              <w:t>.</w:t>
             </w:r>
           </w:p>
         </w:tc>
@@ -1670,7 +1522,7 @@
                 <w:sz w:val="20"/>
                 <w:szCs w:val="20"/>
               </w:rPr>
-              <w:t>View Program List</w:t>
+              <w:t>View “My Exams” Screen</w:t>
             </w:r>
           </w:p>
         </w:tc>
@@ -1706,7 +1558,112 @@
                 <w:sz w:val="20"/>
                 <w:szCs w:val="20"/>
               </w:rPr>
-              <w:t>The user can view the list of available of volunteer programs, each program containing basic details of the event. The list will be provided via a remote web server.</w:t>
+              <w:t xml:space="preserve">The user can view the list of mock exams that they have generated. It will show </w:t>
+            </w:r>
+            <w:r>
+              <w:rPr>
+                <w:rFonts w:ascii="Bookman Old Style" w:eastAsia="Bookman Old Style" w:hAnsi="Bookman Old Style" w:cs="Bookman Old Style"/>
+                <w:sz w:val="20"/>
+                <w:szCs w:val="20"/>
+              </w:rPr>
+              <w:t>the name of the mock test and the status of the exam. The statuses of each exam are as follows:</w:t>
+            </w:r>
+          </w:p>
+          <w:p>
+            <w:pPr>
+              <w:pStyle w:val="ListParagraph"/>
+              <w:numPr>
+                <w:ilvl w:val="0"/>
+                <w:numId w:val="8"/>
+              </w:numPr>
+              <w:spacing w:after="48" w:line="240" w:lineRule="auto"/>
+              <w:rPr>
+                <w:rFonts w:ascii="Bookman Old Style" w:eastAsia="Bookman Old Style" w:hAnsi="Bookman Old Style" w:cs="Bookman Old Style"/>
+                <w:sz w:val="20"/>
+                <w:szCs w:val="20"/>
+              </w:rPr>
+            </w:pPr>
+            <w:r>
+              <w:rPr>
+                <w:rFonts w:ascii="Bookman Old Style" w:eastAsia="Bookman Old Style" w:hAnsi="Bookman Old Style" w:cs="Bookman Old Style"/>
+                <w:sz w:val="20"/>
+                <w:szCs w:val="20"/>
+              </w:rPr>
+              <w:t>The exam has not yet ever been answered</w:t>
+            </w:r>
+          </w:p>
+          <w:p>
+            <w:pPr>
+              <w:pStyle w:val="ListParagraph"/>
+              <w:numPr>
+                <w:ilvl w:val="0"/>
+                <w:numId w:val="8"/>
+              </w:numPr>
+              <w:spacing w:after="48" w:line="240" w:lineRule="auto"/>
+              <w:rPr>
+                <w:rFonts w:ascii="Bookman Old Style" w:eastAsia="Bookman Old Style" w:hAnsi="Bookman Old Style" w:cs="Bookman Old Style"/>
+                <w:sz w:val="20"/>
+                <w:szCs w:val="20"/>
+              </w:rPr>
+            </w:pPr>
+            <w:r>
+              <w:rPr>
+                <w:rFonts w:ascii="Bookman Old Style" w:eastAsia="Bookman Old Style" w:hAnsi="Bookman Old Style" w:cs="Bookman Old Style"/>
+                <w:sz w:val="20"/>
+                <w:szCs w:val="20"/>
+              </w:rPr>
+              <w:t>The exam is in progress, which means that the user has not finished the exam yet or is in the process of retaking it. This will show how many items the user has left unanswered.</w:t>
+            </w:r>
+          </w:p>
+          <w:p>
+            <w:pPr>
+              <w:pStyle w:val="ListParagraph"/>
+              <w:numPr>
+                <w:ilvl w:val="0"/>
+                <w:numId w:val="8"/>
+              </w:numPr>
+              <w:spacing w:after="48" w:line="240" w:lineRule="auto"/>
+              <w:rPr>
+                <w:rFonts w:ascii="Bookman Old Style" w:eastAsia="Bookman Old Style" w:hAnsi="Bookman Old Style" w:cs="Bookman Old Style"/>
+                <w:sz w:val="20"/>
+                <w:szCs w:val="20"/>
+              </w:rPr>
+            </w:pPr>
+            <w:r>
+              <w:rPr>
+                <w:rFonts w:ascii="Bookman Old Style" w:eastAsia="Bookman Old Style" w:hAnsi="Bookman Old Style" w:cs="Bookman Old Style"/>
+                <w:sz w:val="20"/>
+                <w:szCs w:val="20"/>
+              </w:rPr>
+              <w:t>The exam has been completed by the user. This will show the score and the number of times the user has taken the exam.</w:t>
+            </w:r>
+          </w:p>
+          <w:p>
+            <w:pPr>
+              <w:spacing w:after="48" w:line="240" w:lineRule="auto"/>
+              <w:rPr>
+                <w:rFonts w:ascii="Bookman Old Style" w:eastAsia="Bookman Old Style" w:hAnsi="Bookman Old Style" w:cs="Bookman Old Style"/>
+                <w:sz w:val="20"/>
+                <w:szCs w:val="20"/>
+              </w:rPr>
+            </w:pPr>
+          </w:p>
+          <w:p>
+            <w:pPr>
+              <w:spacing w:after="48" w:line="240" w:lineRule="auto"/>
+              <w:rPr>
+                <w:rFonts w:ascii="Bookman Old Style" w:eastAsia="Bookman Old Style" w:hAnsi="Bookman Old Style" w:cs="Bookman Old Style"/>
+                <w:sz w:val="20"/>
+                <w:szCs w:val="20"/>
+              </w:rPr>
+            </w:pPr>
+            <w:r>
+              <w:rPr>
+                <w:rFonts w:ascii="Bookman Old Style" w:eastAsia="Bookman Old Style" w:hAnsi="Bookman Old Style" w:cs="Bookman Old Style"/>
+                <w:sz w:val="20"/>
+                <w:szCs w:val="20"/>
+              </w:rPr>
+              <w:t>In the case that the user has not generated a mock exam yet, it will instead display a Call to Action button to create a mock exam.</w:t>
             </w:r>
           </w:p>
         </w:tc>
@@ -1745,7 +1702,15 @@
                 <w:sz w:val="20"/>
                 <w:szCs w:val="20"/>
               </w:rPr>
-              <w:t>View Program Details</w:t>
+              <w:t xml:space="preserve">View </w:t>
+            </w:r>
+            <w:r>
+              <w:rPr>
+                <w:rFonts w:ascii="Bookman Old Style" w:eastAsia="Bookman Old Style" w:hAnsi="Bookman Old Style" w:cs="Bookman Old Style"/>
+                <w:sz w:val="20"/>
+                <w:szCs w:val="20"/>
+              </w:rPr>
+              <w:t>“Profile/Settings” Screen</w:t>
             </w:r>
           </w:p>
         </w:tc>
@@ -1781,7 +1746,43 @@
                 <w:sz w:val="20"/>
                 <w:szCs w:val="20"/>
               </w:rPr>
-              <w:t>Once a user selects a program, the app will provide the complete details of the event.</w:t>
+              <w:t>The user can see the details of their profile</w:t>
+            </w:r>
+            <w:r>
+              <w:rPr>
+                <w:rFonts w:ascii="Bookman Old Style" w:eastAsia="Bookman Old Style" w:hAnsi="Bookman Old Style" w:cs="Bookman Old Style"/>
+                <w:sz w:val="20"/>
+                <w:szCs w:val="20"/>
+              </w:rPr>
+              <w:t>, such as their name and profile picture associated with their Google Accounts.</w:t>
+            </w:r>
+          </w:p>
+          <w:p>
+            <w:pPr>
+              <w:spacing w:after="48" w:line="240" w:lineRule="auto"/>
+              <w:rPr>
+                <w:rFonts w:ascii="Bookman Old Style" w:eastAsia="Bookman Old Style" w:hAnsi="Bookman Old Style" w:cs="Bookman Old Style"/>
+                <w:sz w:val="20"/>
+                <w:szCs w:val="20"/>
+              </w:rPr>
+            </w:pPr>
+          </w:p>
+          <w:p>
+            <w:pPr>
+              <w:spacing w:after="48" w:line="240" w:lineRule="auto"/>
+              <w:rPr>
+                <w:rFonts w:ascii="Bookman Old Style" w:eastAsia="Bookman Old Style" w:hAnsi="Bookman Old Style" w:cs="Bookman Old Style"/>
+                <w:sz w:val="20"/>
+                <w:szCs w:val="20"/>
+              </w:rPr>
+            </w:pPr>
+            <w:r>
+              <w:rPr>
+                <w:rFonts w:ascii="Bookman Old Style" w:eastAsia="Bookman Old Style" w:hAnsi="Bookman Old Style" w:cs="Bookman Old Style"/>
+                <w:sz w:val="20"/>
+                <w:szCs w:val="20"/>
+              </w:rPr>
+              <w:t>The user will also be able to log-out of their accounts from this page.</w:t>
             </w:r>
           </w:p>
         </w:tc>
@@ -1820,7 +1821,7 @@
                 <w:sz w:val="20"/>
                 <w:szCs w:val="20"/>
               </w:rPr>
-              <w:t>Filter Programs</w:t>
+              <w:t>View “Exam Generation” Screen</w:t>
             </w:r>
           </w:p>
         </w:tc>
@@ -1856,25 +1857,43 @@
                 <w:sz w:val="20"/>
                 <w:szCs w:val="20"/>
               </w:rPr>
-              <w:t>The user can filter through the programs based on date/time, advocacy (</w:t>
-            </w:r>
-            <w:proofErr w:type="gramStart"/>
-            <w:r>
-              <w:rPr>
-                <w:rFonts w:ascii="Bookman Old Style" w:eastAsia="Bookman Old Style" w:hAnsi="Bookman Old Style" w:cs="Bookman Old Style"/>
-                <w:sz w:val="20"/>
-                <w:szCs w:val="20"/>
-              </w:rPr>
-              <w:t>e.g.</w:t>
-            </w:r>
-            <w:proofErr w:type="gramEnd"/>
-            <w:r>
-              <w:rPr>
-                <w:rFonts w:ascii="Bookman Old Style" w:eastAsia="Bookman Old Style" w:hAnsi="Bookman Old Style" w:cs="Bookman Old Style"/>
-                <w:sz w:val="20"/>
-                <w:szCs w:val="20"/>
-              </w:rPr>
-              <w:t xml:space="preserve"> education, housing), and location.</w:t>
+              <w:t>The user can input their notes in this screen through a text box or file upload. The user would also be able to select some settings that would enable the app to generate a mock exam that is better suited for their needs.</w:t>
+            </w:r>
+          </w:p>
+          <w:p>
+            <w:pPr>
+              <w:spacing w:after="48" w:line="240" w:lineRule="auto"/>
+              <w:rPr>
+                <w:rFonts w:ascii="Bookman Old Style" w:eastAsia="Bookman Old Style" w:hAnsi="Bookman Old Style" w:cs="Bookman Old Style"/>
+                <w:sz w:val="20"/>
+                <w:szCs w:val="20"/>
+              </w:rPr>
+            </w:pPr>
+          </w:p>
+          <w:p>
+            <w:pPr>
+              <w:spacing w:after="48" w:line="240" w:lineRule="auto"/>
+              <w:rPr>
+                <w:rFonts w:ascii="Bookman Old Style" w:eastAsia="Bookman Old Style" w:hAnsi="Bookman Old Style" w:cs="Bookman Old Style"/>
+                <w:sz w:val="20"/>
+                <w:szCs w:val="20"/>
+              </w:rPr>
+            </w:pPr>
+            <w:r>
+              <w:rPr>
+                <w:rFonts w:ascii="Bookman Old Style" w:eastAsia="Bookman Old Style" w:hAnsi="Bookman Old Style" w:cs="Bookman Old Style"/>
+                <w:sz w:val="20"/>
+                <w:szCs w:val="20"/>
+              </w:rPr>
+              <w:t>Once the user has prompted the app to generate the mock exam, it will then proceed to the “Answer Generated Exam” Screen</w:t>
+            </w:r>
+            <w:r>
+              <w:rPr>
+                <w:rFonts w:ascii="Bookman Old Style" w:eastAsia="Bookman Old Style" w:hAnsi="Bookman Old Style" w:cs="Bookman Old Style"/>
+                <w:sz w:val="20"/>
+                <w:szCs w:val="20"/>
+              </w:rPr>
+              <w:t>.</w:t>
             </w:r>
           </w:p>
         </w:tc>
@@ -1913,7 +1932,7 @@
                 <w:sz w:val="20"/>
                 <w:szCs w:val="20"/>
               </w:rPr>
-              <w:t>Register/Join Program</w:t>
+              <w:t>View “Answer Generated Exam” Screen</w:t>
             </w:r>
           </w:p>
         </w:tc>
@@ -1949,7 +1968,7 @@
                 <w:sz w:val="20"/>
                 <w:szCs w:val="20"/>
               </w:rPr>
-              <w:t>The user can join a program (log-in is required if the user hasn’t log-in yet). This will update the remote database.</w:t>
+              <w:t>The user can see the mock exam that was generated based on their inputs. The user would also be able to answer the mock exam in this page and submit it once they are done.</w:t>
             </w:r>
           </w:p>
         </w:tc>
@@ -1988,7 +2007,7 @@
                 <w:sz w:val="20"/>
                 <w:szCs w:val="20"/>
               </w:rPr>
-              <w:t>Program Notification</w:t>
+              <w:t>View “Check Answers” Screen</w:t>
             </w:r>
           </w:p>
         </w:tc>
@@ -2024,7 +2043,35 @@
                 <w:sz w:val="20"/>
                 <w:szCs w:val="20"/>
               </w:rPr>
-              <w:t>The app will notify the user three days, and a day before a registered event.</w:t>
+              <w:t>The user can see their answers and the score that the auto-grader gave. They would also see a tally of their total score over the maximum score that they could get.</w:t>
+            </w:r>
+          </w:p>
+          <w:p>
+            <w:pPr>
+              <w:spacing w:after="48" w:line="240" w:lineRule="auto"/>
+              <w:rPr>
+                <w:rFonts w:ascii="Bookman Old Style" w:eastAsia="Bookman Old Style" w:hAnsi="Bookman Old Style" w:cs="Bookman Old Style"/>
+                <w:sz w:val="20"/>
+                <w:szCs w:val="20"/>
+              </w:rPr>
+            </w:pPr>
+          </w:p>
+          <w:p>
+            <w:pPr>
+              <w:spacing w:after="48" w:line="240" w:lineRule="auto"/>
+              <w:rPr>
+                <w:rFonts w:ascii="Bookman Old Style" w:eastAsia="Bookman Old Style" w:hAnsi="Bookman Old Style" w:cs="Bookman Old Style"/>
+                <w:sz w:val="20"/>
+                <w:szCs w:val="20"/>
+              </w:rPr>
+            </w:pPr>
+            <w:r>
+              <w:rPr>
+                <w:rFonts w:ascii="Bookman Old Style" w:eastAsia="Bookman Old Style" w:hAnsi="Bookman Old Style" w:cs="Bookman Old Style"/>
+                <w:sz w:val="20"/>
+                <w:szCs w:val="20"/>
+              </w:rPr>
+              <w:t>The user would also have the option to retake the exam in this screen.</w:t>
             </w:r>
           </w:p>
         </w:tc>
@@ -2063,7 +2110,7 @@
                 <w:sz w:val="20"/>
                 <w:szCs w:val="20"/>
               </w:rPr>
-              <w:t>Check-in</w:t>
+              <w:t>Input Notes</w:t>
             </w:r>
           </w:p>
         </w:tc>
@@ -2099,8 +2146,89 @@
                 <w:sz w:val="20"/>
                 <w:szCs w:val="20"/>
               </w:rPr>
-              <w:t>The user can “check-in” when he is on-location. The app will verify the user’s participation by checking if the location and time matches.</w:t>
-            </w:r>
+              <w:t>The user would be able to input their notes in multiple formats:</w:t>
+            </w:r>
+          </w:p>
+          <w:p>
+            <w:pPr>
+              <w:pStyle w:val="ListParagraph"/>
+              <w:numPr>
+                <w:ilvl w:val="0"/>
+                <w:numId w:val="9"/>
+              </w:numPr>
+              <w:spacing w:after="48" w:line="240" w:lineRule="auto"/>
+              <w:rPr>
+                <w:rFonts w:ascii="Bookman Old Style" w:eastAsia="Bookman Old Style" w:hAnsi="Bookman Old Style" w:cs="Bookman Old Style"/>
+                <w:sz w:val="20"/>
+                <w:szCs w:val="20"/>
+              </w:rPr>
+            </w:pPr>
+            <w:r>
+              <w:rPr>
+                <w:rFonts w:ascii="Bookman Old Style" w:eastAsia="Bookman Old Style" w:hAnsi="Bookman Old Style" w:cs="Bookman Old Style"/>
+                <w:sz w:val="20"/>
+                <w:szCs w:val="20"/>
+              </w:rPr>
+              <w:lastRenderedPageBreak/>
+              <w:t>Entering text through the integrated text box</w:t>
+            </w:r>
+          </w:p>
+          <w:p>
+            <w:pPr>
+              <w:pStyle w:val="ListParagraph"/>
+              <w:numPr>
+                <w:ilvl w:val="0"/>
+                <w:numId w:val="9"/>
+              </w:numPr>
+              <w:spacing w:after="48" w:line="240" w:lineRule="auto"/>
+              <w:rPr>
+                <w:rFonts w:ascii="Bookman Old Style" w:eastAsia="Bookman Old Style" w:hAnsi="Bookman Old Style" w:cs="Bookman Old Style"/>
+                <w:sz w:val="20"/>
+                <w:szCs w:val="20"/>
+              </w:rPr>
+            </w:pPr>
+            <w:r>
+              <w:rPr>
+                <w:rFonts w:ascii="Bookman Old Style" w:eastAsia="Bookman Old Style" w:hAnsi="Bookman Old Style" w:cs="Bookman Old Style"/>
+                <w:sz w:val="20"/>
+                <w:szCs w:val="20"/>
+              </w:rPr>
+              <w:t>Document Files, such as PDFs, docx, and pptx files</w:t>
+            </w:r>
+          </w:p>
+          <w:p>
+            <w:pPr>
+              <w:pStyle w:val="ListParagraph"/>
+              <w:numPr>
+                <w:ilvl w:val="0"/>
+                <w:numId w:val="9"/>
+              </w:numPr>
+              <w:spacing w:after="48" w:line="240" w:lineRule="auto"/>
+              <w:rPr>
+                <w:rFonts w:ascii="Bookman Old Style" w:eastAsia="Bookman Old Style" w:hAnsi="Bookman Old Style" w:cs="Bookman Old Style"/>
+                <w:sz w:val="20"/>
+                <w:szCs w:val="20"/>
+              </w:rPr>
+            </w:pPr>
+            <w:r>
+              <w:rPr>
+                <w:rFonts w:ascii="Bookman Old Style" w:eastAsia="Bookman Old Style" w:hAnsi="Bookman Old Style" w:cs="Bookman Old Style"/>
+                <w:sz w:val="20"/>
+                <w:szCs w:val="20"/>
+              </w:rPr>
+              <w:t>Uploading Images of their notes</w:t>
+            </w:r>
+          </w:p>
+          <w:p>
+            <w:pPr>
+              <w:spacing w:after="48" w:line="240" w:lineRule="auto"/>
+              <w:rPr>
+                <w:rFonts w:ascii="Bookman Old Style" w:eastAsia="Bookman Old Style" w:hAnsi="Bookman Old Style" w:cs="Bookman Old Style"/>
+                <w:sz w:val="20"/>
+                <w:szCs w:val="20"/>
+                <w:highlight w:val="yellow"/>
+              </w:rPr>
+            </w:pPr>
           </w:p>
         </w:tc>
       </w:tr>
@@ -2138,7 +2266,8 @@
                 <w:sz w:val="20"/>
                 <w:szCs w:val="20"/>
               </w:rPr>
-              <w:t>Feedback Notification</w:t>
+              <w:lastRenderedPageBreak/>
+              <w:t>Generate Exam</w:t>
             </w:r>
           </w:p>
         </w:tc>
@@ -2174,7 +2303,7 @@
                 <w:sz w:val="20"/>
                 <w:szCs w:val="20"/>
               </w:rPr>
-              <w:t>The app will notify the user to share his experience days after a program.</w:t>
+              <w:t>Given the notes that the user has submitted, a mock exam will be generated and sent back to the user, ready to answer.</w:t>
             </w:r>
           </w:p>
         </w:tc>
@@ -2213,7 +2342,7 @@
                 <w:sz w:val="20"/>
                 <w:szCs w:val="20"/>
               </w:rPr>
-              <w:t>Feedback</w:t>
+              <w:t>Answer Exam</w:t>
             </w:r>
           </w:p>
         </w:tc>
@@ -2249,7 +2378,315 @@
                 <w:sz w:val="20"/>
                 <w:szCs w:val="20"/>
               </w:rPr>
-              <w:t>The app will allow the user to share his photos and experience on Facebook.</w:t>
+              <w:t>The user is able to answer the generated mock exam through the app. They would be provided with the appropriate tools in order to answer the mock exam (e.g. Radio Buttons for Multiple Choice types and Text Box for Essay types).</w:t>
+            </w:r>
+          </w:p>
+        </w:tc>
+      </w:tr>
+      <w:tr>
+        <w:tc>
+          <w:tcPr>
+            <w:tcW w:w="1894" w:type="dxa"/>
+            <w:tcBorders>
+              <w:top w:val="single" w:sz="8" w:space="0" w:color="000000"/>
+              <w:left w:val="single" w:sz="8" w:space="0" w:color="000000"/>
+              <w:bottom w:val="single" w:sz="8" w:space="0" w:color="000000"/>
+              <w:right w:val="single" w:sz="8" w:space="0" w:color="000000"/>
+            </w:tcBorders>
+            <w:tcMar>
+              <w:top w:w="100" w:type="dxa"/>
+              <w:left w:w="100" w:type="dxa"/>
+              <w:bottom w:w="100" w:type="dxa"/>
+              <w:right w:w="100" w:type="dxa"/>
+            </w:tcMar>
+            <w:vAlign w:val="center"/>
+          </w:tcPr>
+          <w:p>
+            <w:pPr>
+              <w:spacing w:after="48" w:line="240" w:lineRule="auto"/>
+              <w:jc w:val="center"/>
+              <w:rPr>
+                <w:rFonts w:ascii="Bookman Old Style" w:eastAsia="Bookman Old Style" w:hAnsi="Bookman Old Style" w:cs="Bookman Old Style"/>
+                <w:sz w:val="20"/>
+                <w:szCs w:val="20"/>
+              </w:rPr>
+            </w:pPr>
+            <w:r>
+              <w:rPr>
+                <w:rFonts w:ascii="Bookman Old Style" w:eastAsia="Bookman Old Style" w:hAnsi="Bookman Old Style" w:cs="Bookman Old Style"/>
+                <w:sz w:val="20"/>
+                <w:szCs w:val="20"/>
+              </w:rPr>
+              <w:t>Submit Exam</w:t>
+            </w:r>
+          </w:p>
+        </w:tc>
+        <w:tc>
+          <w:tcPr>
+            <w:tcW w:w="8786" w:type="dxa"/>
+            <w:tcBorders>
+              <w:top w:val="single" w:sz="8" w:space="0" w:color="000000"/>
+              <w:left w:val="single" w:sz="8" w:space="0" w:color="000000"/>
+              <w:bottom w:val="single" w:sz="8" w:space="0" w:color="000000"/>
+              <w:right w:val="single" w:sz="8" w:space="0" w:color="000000"/>
+            </w:tcBorders>
+            <w:tcMar>
+              <w:top w:w="100" w:type="dxa"/>
+              <w:left w:w="100" w:type="dxa"/>
+              <w:bottom w:w="100" w:type="dxa"/>
+              <w:right w:w="100" w:type="dxa"/>
+            </w:tcMar>
+            <w:vAlign w:val="center"/>
+          </w:tcPr>
+          <w:p>
+            <w:pPr>
+              <w:spacing w:after="48" w:line="240" w:lineRule="auto"/>
+              <w:rPr>
+                <w:rFonts w:ascii="Bookman Old Style" w:eastAsia="Bookman Old Style" w:hAnsi="Bookman Old Style" w:cs="Bookman Old Style"/>
+                <w:sz w:val="20"/>
+                <w:szCs w:val="20"/>
+              </w:rPr>
+            </w:pPr>
+            <w:r>
+              <w:rPr>
+                <w:rFonts w:ascii="Bookman Old Style" w:eastAsia="Bookman Old Style" w:hAnsi="Bookman Old Style" w:cs="Bookman Old Style"/>
+                <w:sz w:val="20"/>
+                <w:szCs w:val="20"/>
+              </w:rPr>
+              <w:t>After the user is finished answering the mock exam, they would be able to submit it which will allow the app to send it to the server for auto-grading.</w:t>
+            </w:r>
+          </w:p>
+        </w:tc>
+      </w:tr>
+      <w:tr>
+        <w:tc>
+          <w:tcPr>
+            <w:tcW w:w="1894" w:type="dxa"/>
+            <w:tcBorders>
+              <w:top w:val="single" w:sz="8" w:space="0" w:color="000000"/>
+              <w:left w:val="single" w:sz="8" w:space="0" w:color="000000"/>
+              <w:bottom w:val="single" w:sz="8" w:space="0" w:color="000000"/>
+              <w:right w:val="single" w:sz="8" w:space="0" w:color="000000"/>
+            </w:tcBorders>
+            <w:tcMar>
+              <w:top w:w="100" w:type="dxa"/>
+              <w:left w:w="100" w:type="dxa"/>
+              <w:bottom w:w="100" w:type="dxa"/>
+              <w:right w:w="100" w:type="dxa"/>
+            </w:tcMar>
+            <w:vAlign w:val="center"/>
+          </w:tcPr>
+          <w:p>
+            <w:pPr>
+              <w:spacing w:after="48" w:line="240" w:lineRule="auto"/>
+              <w:jc w:val="center"/>
+              <w:rPr>
+                <w:rFonts w:ascii="Bookman Old Style" w:eastAsia="Bookman Old Style" w:hAnsi="Bookman Old Style" w:cs="Bookman Old Style"/>
+                <w:sz w:val="20"/>
+                <w:szCs w:val="20"/>
+              </w:rPr>
+            </w:pPr>
+            <w:r>
+              <w:rPr>
+                <w:rFonts w:ascii="Bookman Old Style" w:eastAsia="Bookman Old Style" w:hAnsi="Bookman Old Style" w:cs="Bookman Old Style"/>
+                <w:sz w:val="20"/>
+                <w:szCs w:val="20"/>
+              </w:rPr>
+              <w:t>Review Exam</w:t>
+            </w:r>
+          </w:p>
+        </w:tc>
+        <w:tc>
+          <w:tcPr>
+            <w:tcW w:w="8786" w:type="dxa"/>
+            <w:tcBorders>
+              <w:top w:val="single" w:sz="8" w:space="0" w:color="000000"/>
+              <w:left w:val="single" w:sz="8" w:space="0" w:color="000000"/>
+              <w:bottom w:val="single" w:sz="8" w:space="0" w:color="000000"/>
+              <w:right w:val="single" w:sz="8" w:space="0" w:color="000000"/>
+            </w:tcBorders>
+            <w:tcMar>
+              <w:top w:w="100" w:type="dxa"/>
+              <w:left w:w="100" w:type="dxa"/>
+              <w:bottom w:w="100" w:type="dxa"/>
+              <w:right w:w="100" w:type="dxa"/>
+            </w:tcMar>
+            <w:vAlign w:val="center"/>
+          </w:tcPr>
+          <w:p>
+            <w:pPr>
+              <w:spacing w:after="48" w:line="240" w:lineRule="auto"/>
+              <w:rPr>
+                <w:rFonts w:ascii="Bookman Old Style" w:eastAsia="Bookman Old Style" w:hAnsi="Bookman Old Style" w:cs="Bookman Old Style"/>
+                <w:sz w:val="20"/>
+                <w:szCs w:val="20"/>
+              </w:rPr>
+            </w:pPr>
+            <w:r>
+              <w:rPr>
+                <w:rFonts w:ascii="Bookman Old Style" w:eastAsia="Bookman Old Style" w:hAnsi="Bookman Old Style" w:cs="Bookman Old Style"/>
+                <w:sz w:val="20"/>
+                <w:szCs w:val="20"/>
+              </w:rPr>
+              <w:t>The user can view an un-editable version of their mock exam after auto-grading is complete where they can view their answers and its corresponding grades.</w:t>
+            </w:r>
+          </w:p>
+        </w:tc>
+      </w:tr>
+      <w:tr>
+        <w:tc>
+          <w:tcPr>
+            <w:tcW w:w="1894" w:type="dxa"/>
+            <w:tcBorders>
+              <w:top w:val="single" w:sz="8" w:space="0" w:color="000000"/>
+              <w:left w:val="single" w:sz="8" w:space="0" w:color="000000"/>
+              <w:bottom w:val="single" w:sz="8" w:space="0" w:color="000000"/>
+              <w:right w:val="single" w:sz="8" w:space="0" w:color="000000"/>
+            </w:tcBorders>
+            <w:tcMar>
+              <w:top w:w="100" w:type="dxa"/>
+              <w:left w:w="100" w:type="dxa"/>
+              <w:bottom w:w="100" w:type="dxa"/>
+              <w:right w:w="100" w:type="dxa"/>
+            </w:tcMar>
+            <w:vAlign w:val="center"/>
+          </w:tcPr>
+          <w:p>
+            <w:pPr>
+              <w:spacing w:after="48" w:line="240" w:lineRule="auto"/>
+              <w:jc w:val="center"/>
+              <w:rPr>
+                <w:rFonts w:ascii="Bookman Old Style" w:eastAsia="Bookman Old Style" w:hAnsi="Bookman Old Style" w:cs="Bookman Old Style"/>
+                <w:sz w:val="20"/>
+                <w:szCs w:val="20"/>
+              </w:rPr>
+            </w:pPr>
+            <w:r>
+              <w:rPr>
+                <w:rFonts w:ascii="Bookman Old Style" w:eastAsia="Bookman Old Style" w:hAnsi="Bookman Old Style" w:cs="Bookman Old Style"/>
+                <w:sz w:val="20"/>
+                <w:szCs w:val="20"/>
+              </w:rPr>
+              <w:t>Auto-grading System</w:t>
+            </w:r>
+          </w:p>
+        </w:tc>
+        <w:tc>
+          <w:tcPr>
+            <w:tcW w:w="8786" w:type="dxa"/>
+            <w:tcBorders>
+              <w:top w:val="single" w:sz="8" w:space="0" w:color="000000"/>
+              <w:left w:val="single" w:sz="8" w:space="0" w:color="000000"/>
+              <w:bottom w:val="single" w:sz="8" w:space="0" w:color="000000"/>
+              <w:right w:val="single" w:sz="8" w:space="0" w:color="000000"/>
+            </w:tcBorders>
+            <w:tcMar>
+              <w:top w:w="100" w:type="dxa"/>
+              <w:left w:w="100" w:type="dxa"/>
+              <w:bottom w:w="100" w:type="dxa"/>
+              <w:right w:w="100" w:type="dxa"/>
+            </w:tcMar>
+            <w:vAlign w:val="center"/>
+          </w:tcPr>
+          <w:p>
+            <w:pPr>
+              <w:spacing w:after="48" w:line="240" w:lineRule="auto"/>
+              <w:rPr>
+                <w:rFonts w:ascii="Bookman Old Style" w:eastAsia="Bookman Old Style" w:hAnsi="Bookman Old Style" w:cs="Bookman Old Style"/>
+                <w:sz w:val="20"/>
+                <w:szCs w:val="20"/>
+              </w:rPr>
+            </w:pPr>
+            <w:r>
+              <w:rPr>
+                <w:rFonts w:ascii="Bookman Old Style" w:eastAsia="Bookman Old Style" w:hAnsi="Bookman Old Style" w:cs="Bookman Old Style"/>
+                <w:sz w:val="20"/>
+                <w:szCs w:val="20"/>
+              </w:rPr>
+              <w:t>The app will auto-grade the answers of the user to the mock exam by comparing it with an answer key for simple exam type portions and utilizing OpenAI to auto-grade complex exam type portions that cannot be compared with an answer key.</w:t>
+            </w:r>
+          </w:p>
+        </w:tc>
+      </w:tr>
+      <w:tr>
+        <w:tc>
+          <w:tcPr>
+            <w:tcW w:w="1894" w:type="dxa"/>
+            <w:tcBorders>
+              <w:top w:val="single" w:sz="8" w:space="0" w:color="000000"/>
+              <w:left w:val="single" w:sz="8" w:space="0" w:color="000000"/>
+              <w:bottom w:val="single" w:sz="8" w:space="0" w:color="000000"/>
+              <w:right w:val="single" w:sz="8" w:space="0" w:color="000000"/>
+            </w:tcBorders>
+            <w:tcMar>
+              <w:top w:w="100" w:type="dxa"/>
+              <w:left w:w="100" w:type="dxa"/>
+              <w:bottom w:w="100" w:type="dxa"/>
+              <w:right w:w="100" w:type="dxa"/>
+            </w:tcMar>
+            <w:vAlign w:val="center"/>
+          </w:tcPr>
+          <w:p>
+            <w:pPr>
+              <w:spacing w:after="48" w:line="240" w:lineRule="auto"/>
+              <w:jc w:val="center"/>
+              <w:rPr>
+                <w:rFonts w:ascii="Bookman Old Style" w:eastAsia="Bookman Old Style" w:hAnsi="Bookman Old Style" w:cs="Bookman Old Style"/>
+                <w:sz w:val="20"/>
+                <w:szCs w:val="20"/>
+              </w:rPr>
+            </w:pPr>
+            <w:r>
+              <w:rPr>
+                <w:rFonts w:ascii="Bookman Old Style" w:eastAsia="Bookman Old Style" w:hAnsi="Bookman Old Style" w:cs="Bookman Old Style"/>
+                <w:sz w:val="20"/>
+                <w:szCs w:val="20"/>
+              </w:rPr>
+              <w:t>Log-out</w:t>
+            </w:r>
+          </w:p>
+        </w:tc>
+        <w:tc>
+          <w:tcPr>
+            <w:tcW w:w="8786" w:type="dxa"/>
+            <w:tcBorders>
+              <w:top w:val="single" w:sz="8" w:space="0" w:color="000000"/>
+              <w:left w:val="single" w:sz="8" w:space="0" w:color="000000"/>
+              <w:bottom w:val="single" w:sz="8" w:space="0" w:color="000000"/>
+              <w:right w:val="single" w:sz="8" w:space="0" w:color="000000"/>
+            </w:tcBorders>
+            <w:tcMar>
+              <w:top w:w="100" w:type="dxa"/>
+              <w:left w:w="100" w:type="dxa"/>
+              <w:bottom w:w="100" w:type="dxa"/>
+              <w:right w:w="100" w:type="dxa"/>
+            </w:tcMar>
+            <w:vAlign w:val="center"/>
+          </w:tcPr>
+          <w:p>
+            <w:pPr>
+              <w:spacing w:after="48" w:line="240" w:lineRule="auto"/>
+              <w:rPr>
+                <w:rFonts w:ascii="Bookman Old Style" w:eastAsia="Bookman Old Style" w:hAnsi="Bookman Old Style" w:cs="Bookman Old Style"/>
+                <w:sz w:val="20"/>
+                <w:szCs w:val="20"/>
+              </w:rPr>
+            </w:pPr>
+            <w:r>
+              <w:rPr>
+                <w:rFonts w:ascii="Bookman Old Style" w:eastAsia="Bookman Old Style" w:hAnsi="Bookman Old Style" w:cs="Bookman Old Style"/>
+                <w:sz w:val="20"/>
+                <w:szCs w:val="20"/>
+              </w:rPr>
+              <w:t xml:space="preserve">The app will allow the user to </w:t>
+            </w:r>
+            <w:r>
+              <w:rPr>
+                <w:rFonts w:ascii="Bookman Old Style" w:eastAsia="Bookman Old Style" w:hAnsi="Bookman Old Style" w:cs="Bookman Old Style"/>
+                <w:sz w:val="20"/>
+                <w:szCs w:val="20"/>
+              </w:rPr>
+              <w:t>log-out of their accounts.</w:t>
             </w:r>
           </w:p>
         </w:tc>
@@ -2284,7 +2721,7 @@
 </file>
 
 <file path=word/endnotes.xml><?xml version="1.0" encoding="utf-8"?>
-<w:endnotes xmlns:wpc="http://schemas.microsoft.com/office/word/2010/wordprocessingCanvas" xmlns:cx="http://schemas.microsoft.com/office/drawing/2014/chartex" xmlns:cx1="http://schemas.microsoft.com/office/drawing/2015/9/8/chartex" xmlns:cx2="http://schemas.microsoft.com/office/drawing/2015/10/21/chartex" xmlns:cx3="http://schemas.microsoft.com/office/drawing/2016/5/9/chartex" xmlns:cx4="http://schemas.microsoft.com/office/drawing/2016/5/10/chartex" xmlns:cx5="http://schemas.microsoft.com/office/drawing/2016/5/11/chartex" xmlns:cx6="http://schemas.microsoft.com/office/drawing/2016/5/12/chartex" xmlns:cx7="http://schemas.microsoft.com/office/drawing/2016/5/13/chartex" xmlns:cx8="http://schemas.microsoft.com/office/drawing/2016/5/14/chartex" xmlns:mc="http://schemas.openxmlformats.org/markup-compatibility/2006" xmlns:aink="http://schemas.microsoft.com/office/drawing/2016/ink" xmlns:am3d="http://schemas.microsoft.com/office/drawing/2017/model3d" xmlns:o="urn:schemas-microsoft-com:office:office" xmlns:oel="http://schemas.microsoft.com/office/2019/extlst" xmlns:r="http://schemas.openxmlformats.org/officeDocument/2006/relationships" xmlns:m="http://schemas.openxmlformats.org/officeDocument/2006/math" xmlns:v="urn:schemas-microsoft-com:vml" xmlns:wp14="http://schemas.microsoft.com/office/word/2010/wordprocessingDrawing" xmlns:wp="http://schemas.openxmlformats.org/drawingml/2006/wordprocessingDrawing" xmlns:w10="urn:schemas-microsoft-com:office:word" xmlns:w="http://schemas.openxmlformats.org/wordprocessingml/2006/main" xmlns:w14="http://schemas.microsoft.com/office/word/2010/wordml" xmlns:w15="http://schemas.microsoft.com/office/word/2012/wordml" xmlns:w16cex="http://schemas.microsoft.com/office/word/2018/wordml/cex" xmlns:w16cid="http://schemas.microsoft.com/office/word/2016/wordml/cid" xmlns:w16="http://schemas.microsoft.com/office/word/2018/wordml" xmlns:w16sdtdh="http://schemas.microsoft.com/office/word/2020/wordml/sdtdatahash" xmlns:w16se="http://schemas.microsoft.com/office/word/2015/wordml/symex" xmlns:wpg="http://schemas.microsoft.com/office/word/2010/wordprocessingGroup" xmlns:wpi="http://schemas.microsoft.com/office/word/2010/wordprocessingInk" xmlns:wne="http://schemas.microsoft.com/office/word/2006/wordml" xmlns:wps="http://schemas.microsoft.com/office/word/2010/wordprocessingShape" mc:Ignorable="w14 w15 w16se w16cid w16 w16cex w16sdtdh wp14">
+<w:endnotes xmlns:wpc="http://schemas.microsoft.com/office/word/2010/wordprocessingCanvas" xmlns:cx="http://schemas.microsoft.com/office/drawing/2014/chartex" xmlns:cx1="http://schemas.microsoft.com/office/drawing/2015/9/8/chartex" xmlns:cx2="http://schemas.microsoft.com/office/drawing/2015/10/21/chartex" xmlns:cx3="http://schemas.microsoft.com/office/drawing/2016/5/9/chartex" xmlns:cx4="http://schemas.microsoft.com/office/drawing/2016/5/10/chartex" xmlns:cx5="http://schemas.microsoft.com/office/drawing/2016/5/11/chartex" xmlns:cx6="http://schemas.microsoft.com/office/drawing/2016/5/12/chartex" xmlns:cx7="http://schemas.microsoft.com/office/drawing/2016/5/13/chartex" xmlns:cx8="http://schemas.microsoft.com/office/drawing/2016/5/14/chartex" xmlns:mc="http://schemas.openxmlformats.org/markup-compatibility/2006" xmlns:aink="http://schemas.microsoft.com/office/drawing/2016/ink" xmlns:am3d="http://schemas.microsoft.com/office/drawing/2017/model3d" xmlns:o="urn:schemas-microsoft-com:office:office" xmlns:oel="http://schemas.microsoft.com/office/2019/extlst" xmlns:r="http://schemas.openxmlformats.org/officeDocument/2006/relationships" xmlns:m="http://schemas.openxmlformats.org/officeDocument/2006/math" xmlns:v="urn:schemas-microsoft-com:vml" xmlns:wp14="http://schemas.microsoft.com/office/word/2010/wordprocessingDrawing" xmlns:wp="http://schemas.openxmlformats.org/drawingml/2006/wordprocessingDrawing" xmlns:w10="urn:schemas-microsoft-com:office:word" xmlns:w="http://schemas.openxmlformats.org/wordprocessingml/2006/main" xmlns:w14="http://schemas.microsoft.com/office/word/2010/wordml" xmlns:w15="http://schemas.microsoft.com/office/word/2012/wordml" xmlns:w16cex="http://schemas.microsoft.com/office/word/2018/wordml/cex" xmlns:w16cid="http://schemas.microsoft.com/office/word/2016/wordml/cid" xmlns:w16="http://schemas.microsoft.com/office/word/2018/wordml" xmlns:w16du="http://schemas.microsoft.com/office/word/2023/wordml/word16du" xmlns:w16sdtdh="http://schemas.microsoft.com/office/word/2020/wordml/sdtdatahash" xmlns:w16se="http://schemas.microsoft.com/office/word/2015/wordml/symex" xmlns:wpg="http://schemas.microsoft.com/office/word/2010/wordprocessingGroup" xmlns:wpi="http://schemas.microsoft.com/office/word/2010/wordprocessingInk" xmlns:wne="http://schemas.microsoft.com/office/word/2006/wordml" xmlns:wps="http://schemas.microsoft.com/office/word/2010/wordprocessingShape" mc:Ignorable="w14 w15 w16se w16cid w16 w16cex w16sdtdh w16du wp14">
   <w:endnote w:type="separator" w:id="-1">
     <w:p>
       <w:pPr>
@@ -2309,7 +2746,7 @@
 </file>
 
 <file path=word/footnotes.xml><?xml version="1.0" encoding="utf-8"?>
-<w:footnotes xmlns:wpc="http://schemas.microsoft.com/office/word/2010/wordprocessingCanvas" xmlns:cx="http://schemas.microsoft.com/office/drawing/2014/chartex" xmlns:cx1="http://schemas.microsoft.com/office/drawing/2015/9/8/chartex" xmlns:cx2="http://schemas.microsoft.com/office/drawing/2015/10/21/chartex" xmlns:cx3="http://schemas.microsoft.com/office/drawing/2016/5/9/chartex" xmlns:cx4="http://schemas.microsoft.com/office/drawing/2016/5/10/chartex" xmlns:cx5="http://schemas.microsoft.com/office/drawing/2016/5/11/chartex" xmlns:cx6="http://schemas.microsoft.com/office/drawing/2016/5/12/chartex" xmlns:cx7="http://schemas.microsoft.com/office/drawing/2016/5/13/chartex" xmlns:cx8="http://schemas.microsoft.com/office/drawing/2016/5/14/chartex" xmlns:mc="http://schemas.openxmlformats.org/markup-compatibility/2006" xmlns:aink="http://schemas.microsoft.com/office/drawing/2016/ink" xmlns:am3d="http://schemas.microsoft.com/office/drawing/2017/model3d" xmlns:o="urn:schemas-microsoft-com:office:office" xmlns:oel="http://schemas.microsoft.com/office/2019/extlst" xmlns:r="http://schemas.openxmlformats.org/officeDocument/2006/relationships" xmlns:m="http://schemas.openxmlformats.org/officeDocument/2006/math" xmlns:v="urn:schemas-microsoft-com:vml" xmlns:wp14="http://schemas.microsoft.com/office/word/2010/wordprocessingDrawing" xmlns:wp="http://schemas.openxmlformats.org/drawingml/2006/wordprocessingDrawing" xmlns:w10="urn:schemas-microsoft-com:office:word" xmlns:w="http://schemas.openxmlformats.org/wordprocessingml/2006/main" xmlns:w14="http://schemas.microsoft.com/office/word/2010/wordml" xmlns:w15="http://schemas.microsoft.com/office/word/2012/wordml" xmlns:w16cex="http://schemas.microsoft.com/office/word/2018/wordml/cex" xmlns:w16cid="http://schemas.microsoft.com/office/word/2016/wordml/cid" xmlns:w16="http://schemas.microsoft.com/office/word/2018/wordml" xmlns:w16sdtdh="http://schemas.microsoft.com/office/word/2020/wordml/sdtdatahash" xmlns:w16se="http://schemas.microsoft.com/office/word/2015/wordml/symex" xmlns:wpg="http://schemas.microsoft.com/office/word/2010/wordprocessingGroup" xmlns:wpi="http://schemas.microsoft.com/office/word/2010/wordprocessingInk" xmlns:wne="http://schemas.microsoft.com/office/word/2006/wordml" xmlns:wps="http://schemas.microsoft.com/office/word/2010/wordprocessingShape" mc:Ignorable="w14 w15 w16se w16cid w16 w16cex w16sdtdh wp14">
+<w:footnotes xmlns:wpc="http://schemas.microsoft.com/office/word/2010/wordprocessingCanvas" xmlns:cx="http://schemas.microsoft.com/office/drawing/2014/chartex" xmlns:cx1="http://schemas.microsoft.com/office/drawing/2015/9/8/chartex" xmlns:cx2="http://schemas.microsoft.com/office/drawing/2015/10/21/chartex" xmlns:cx3="http://schemas.microsoft.com/office/drawing/2016/5/9/chartex" xmlns:cx4="http://schemas.microsoft.com/office/drawing/2016/5/10/chartex" xmlns:cx5="http://schemas.microsoft.com/office/drawing/2016/5/11/chartex" xmlns:cx6="http://schemas.microsoft.com/office/drawing/2016/5/12/chartex" xmlns:cx7="http://schemas.microsoft.com/office/drawing/2016/5/13/chartex" xmlns:cx8="http://schemas.microsoft.com/office/drawing/2016/5/14/chartex" xmlns:mc="http://schemas.openxmlformats.org/markup-compatibility/2006" xmlns:aink="http://schemas.microsoft.com/office/drawing/2016/ink" xmlns:am3d="http://schemas.microsoft.com/office/drawing/2017/model3d" xmlns:o="urn:schemas-microsoft-com:office:office" xmlns:oel="http://schemas.microsoft.com/office/2019/extlst" xmlns:r="http://schemas.openxmlformats.org/officeDocument/2006/relationships" xmlns:m="http://schemas.openxmlformats.org/officeDocument/2006/math" xmlns:v="urn:schemas-microsoft-com:vml" xmlns:wp14="http://schemas.microsoft.com/office/word/2010/wordprocessingDrawing" xmlns:wp="http://schemas.openxmlformats.org/drawingml/2006/wordprocessingDrawing" xmlns:w10="urn:schemas-microsoft-com:office:word" xmlns:w="http://schemas.openxmlformats.org/wordprocessingml/2006/main" xmlns:w14="http://schemas.microsoft.com/office/word/2010/wordml" xmlns:w15="http://schemas.microsoft.com/office/word/2012/wordml" xmlns:w16cex="http://schemas.microsoft.com/office/word/2018/wordml/cex" xmlns:w16cid="http://schemas.microsoft.com/office/word/2016/wordml/cid" xmlns:w16="http://schemas.microsoft.com/office/word/2018/wordml" xmlns:w16du="http://schemas.microsoft.com/office/word/2023/wordml/word16du" xmlns:w16sdtdh="http://schemas.microsoft.com/office/word/2020/wordml/sdtdatahash" xmlns:w16se="http://schemas.microsoft.com/office/word/2015/wordml/symex" xmlns:wpg="http://schemas.microsoft.com/office/word/2010/wordprocessingGroup" xmlns:wpi="http://schemas.microsoft.com/office/word/2010/wordprocessingInk" xmlns:wne="http://schemas.microsoft.com/office/word/2006/wordml" xmlns:wps="http://schemas.microsoft.com/office/word/2010/wordprocessingShape" mc:Ignorable="w14 w15 w16se w16cid w16 w16cex w16sdtdh w16du wp14">
   <w:footnote w:type="separator" w:id="-1">
     <w:p>
       <w:pPr>
@@ -2334,7 +2771,7 @@
 </file>
 
 <file path=word/numbering.xml><?xml version="1.0" encoding="utf-8"?>
-<w:numbering xmlns:wpc="http://schemas.microsoft.com/office/word/2010/wordprocessingCanvas" xmlns:cx="http://schemas.microsoft.com/office/drawing/2014/chartex" xmlns:cx1="http://schemas.microsoft.com/office/drawing/2015/9/8/chartex" xmlns:cx2="http://schemas.microsoft.com/office/drawing/2015/10/21/chartex" xmlns:cx3="http://schemas.microsoft.com/office/drawing/2016/5/9/chartex" xmlns:cx4="http://schemas.microsoft.com/office/drawing/2016/5/10/chartex" xmlns:cx5="http://schemas.microsoft.com/office/drawing/2016/5/11/chartex" xmlns:cx6="http://schemas.microsoft.com/office/drawing/2016/5/12/chartex" xmlns:cx7="http://schemas.microsoft.com/office/drawing/2016/5/13/chartex" xmlns:cx8="http://schemas.microsoft.com/office/drawing/2016/5/14/chartex" xmlns:mc="http://schemas.openxmlformats.org/markup-compatibility/2006" xmlns:aink="http://schemas.microsoft.com/office/drawing/2016/ink" xmlns:am3d="http://schemas.microsoft.com/office/drawing/2017/model3d" xmlns:o="urn:schemas-microsoft-com:office:office" xmlns:oel="http://schemas.microsoft.com/office/2019/extlst" xmlns:r="http://schemas.openxmlformats.org/officeDocument/2006/relationships" xmlns:m="http://schemas.openxmlformats.org/officeDocument/2006/math" xmlns:v="urn:schemas-microsoft-com:vml" xmlns:wp14="http://schemas.microsoft.com/office/word/2010/wordprocessingDrawing" xmlns:wp="http://schemas.openxmlformats.org/drawingml/2006/wordprocessingDrawing" xmlns:w10="urn:schemas-microsoft-com:office:word" xmlns:w="http://schemas.openxmlformats.org/wordprocessingml/2006/main" xmlns:w14="http://schemas.microsoft.com/office/word/2010/wordml" xmlns:w15="http://schemas.microsoft.com/office/word/2012/wordml" xmlns:w16cex="http://schemas.microsoft.com/office/word/2018/wordml/cex" xmlns:w16cid="http://schemas.microsoft.com/office/word/2016/wordml/cid" xmlns:w16="http://schemas.microsoft.com/office/word/2018/wordml" xmlns:w16sdtdh="http://schemas.microsoft.com/office/word/2020/wordml/sdtdatahash" xmlns:w16se="http://schemas.microsoft.com/office/word/2015/wordml/symex" xmlns:wpg="http://schemas.microsoft.com/office/word/2010/wordprocessingGroup" xmlns:wpi="http://schemas.microsoft.com/office/word/2010/wordprocessingInk" xmlns:wne="http://schemas.microsoft.com/office/word/2006/wordml" xmlns:wps="http://schemas.microsoft.com/office/word/2010/wordprocessingShape" mc:Ignorable="w14 w15 w16se w16cid w16 w16cex w16sdtdh wp14">
+<w:numbering xmlns:wpc="http://schemas.microsoft.com/office/word/2010/wordprocessingCanvas" xmlns:cx="http://schemas.microsoft.com/office/drawing/2014/chartex" xmlns:cx1="http://schemas.microsoft.com/office/drawing/2015/9/8/chartex" xmlns:cx2="http://schemas.microsoft.com/office/drawing/2015/10/21/chartex" xmlns:cx3="http://schemas.microsoft.com/office/drawing/2016/5/9/chartex" xmlns:cx4="http://schemas.microsoft.com/office/drawing/2016/5/10/chartex" xmlns:cx5="http://schemas.microsoft.com/office/drawing/2016/5/11/chartex" xmlns:cx6="http://schemas.microsoft.com/office/drawing/2016/5/12/chartex" xmlns:cx7="http://schemas.microsoft.com/office/drawing/2016/5/13/chartex" xmlns:cx8="http://schemas.microsoft.com/office/drawing/2016/5/14/chartex" xmlns:mc="http://schemas.openxmlformats.org/markup-compatibility/2006" xmlns:aink="http://schemas.microsoft.com/office/drawing/2016/ink" xmlns:am3d="http://schemas.microsoft.com/office/drawing/2017/model3d" xmlns:o="urn:schemas-microsoft-com:office:office" xmlns:oel="http://schemas.microsoft.com/office/2019/extlst" xmlns:r="http://schemas.openxmlformats.org/officeDocument/2006/relationships" xmlns:m="http://schemas.openxmlformats.org/officeDocument/2006/math" xmlns:v="urn:schemas-microsoft-com:vml" xmlns:wp14="http://schemas.microsoft.com/office/word/2010/wordprocessingDrawing" xmlns:wp="http://schemas.openxmlformats.org/drawingml/2006/wordprocessingDrawing" xmlns:w10="urn:schemas-microsoft-com:office:word" xmlns:w="http://schemas.openxmlformats.org/wordprocessingml/2006/main" xmlns:w14="http://schemas.microsoft.com/office/word/2010/wordml" xmlns:w15="http://schemas.microsoft.com/office/word/2012/wordml" xmlns:w16cex="http://schemas.microsoft.com/office/word/2018/wordml/cex" xmlns:w16cid="http://schemas.microsoft.com/office/word/2016/wordml/cid" xmlns:w16="http://schemas.microsoft.com/office/word/2018/wordml" xmlns:w16du="http://schemas.microsoft.com/office/word/2023/wordml/word16du" xmlns:w16sdtdh="http://schemas.microsoft.com/office/word/2020/wordml/sdtdatahash" xmlns:w16se="http://schemas.microsoft.com/office/word/2015/wordml/symex" xmlns:wpg="http://schemas.microsoft.com/office/word/2010/wordprocessingGroup" xmlns:wpi="http://schemas.microsoft.com/office/word/2010/wordprocessingInk" xmlns:wne="http://schemas.microsoft.com/office/word/2006/wordml" xmlns:wps="http://schemas.microsoft.com/office/word/2010/wordprocessingShape" mc:Ignorable="w14 w15 w16se w16cid w16 w16cex w16sdtdh w16du wp14">
   <w:abstractNum w:abstractNumId="0" w15:restartNumberingAfterBreak="0">
     <w:nsid w:val="0DBC1C66"/>
     <w:multiLevelType w:val="hybridMultilevel"/>
@@ -2449,6 +2886,95 @@
     </w:lvl>
   </w:abstractNum>
   <w:abstractNum w:abstractNumId="1" w15:restartNumberingAfterBreak="0">
+    <w:nsid w:val="19EA6C41"/>
+    <w:multiLevelType w:val="hybridMultilevel"/>
+    <w:tmpl w:val="D75A59F8"/>
+    <w:lvl w:ilvl="0" w:tplc="3409000F">
+      <w:start w:val="1"/>
+      <w:numFmt w:val="decimal"/>
+      <w:lvlText w:val="%1."/>
+      <w:lvlJc w:val="left"/>
+      <w:pPr>
+        <w:ind w:left="720" w:hanging="360"/>
+      </w:pPr>
+      <w:rPr>
+        <w:rFonts w:hint="default"/>
+      </w:rPr>
+    </w:lvl>
+    <w:lvl w:ilvl="1" w:tplc="34090019" w:tentative="1">
+      <w:start w:val="1"/>
+      <w:numFmt w:val="lowerLetter"/>
+      <w:lvlText w:val="%2."/>
+      <w:lvlJc w:val="left"/>
+      <w:pPr>
+        <w:ind w:left="1440" w:hanging="360"/>
+      </w:pPr>
+    </w:lvl>
+    <w:lvl w:ilvl="2" w:tplc="3409001B" w:tentative="1">
+      <w:start w:val="1"/>
+      <w:numFmt w:val="lowerRoman"/>
+      <w:lvlText w:val="%3."/>
+      <w:lvlJc w:val="right"/>
+      <w:pPr>
+        <w:ind w:left="2160" w:hanging="180"/>
+      </w:pPr>
+    </w:lvl>
+    <w:lvl w:ilvl="3" w:tplc="3409000F" w:tentative="1">
+      <w:start w:val="1"/>
+      <w:numFmt w:val="decimal"/>
+      <w:lvlText w:val="%4."/>
+      <w:lvlJc w:val="left"/>
+      <w:pPr>
+        <w:ind w:left="2880" w:hanging="360"/>
+      </w:pPr>
+    </w:lvl>
+    <w:lvl w:ilvl="4" w:tplc="34090019" w:tentative="1">
+      <w:start w:val="1"/>
+      <w:numFmt w:val="lowerLetter"/>
+      <w:lvlText w:val="%5."/>
+      <w:lvlJc w:val="left"/>
+      <w:pPr>
+        <w:ind w:left="3600" w:hanging="360"/>
+      </w:pPr>
+    </w:lvl>
+    <w:lvl w:ilvl="5" w:tplc="3409001B" w:tentative="1">
+      <w:start w:val="1"/>
+      <w:numFmt w:val="lowerRoman"/>
+      <w:lvlText w:val="%6."/>
+      <w:lvlJc w:val="right"/>
+      <w:pPr>
+        <w:ind w:left="4320" w:hanging="180"/>
+      </w:pPr>
+    </w:lvl>
+    <w:lvl w:ilvl="6" w:tplc="3409000F" w:tentative="1">
+      <w:start w:val="1"/>
+      <w:numFmt w:val="decimal"/>
+      <w:lvlText w:val="%7."/>
+      <w:lvlJc w:val="left"/>
+      <w:pPr>
+        <w:ind w:left="5040" w:hanging="360"/>
+      </w:pPr>
+    </w:lvl>
+    <w:lvl w:ilvl="7" w:tplc="34090019" w:tentative="1">
+      <w:start w:val="1"/>
+      <w:numFmt w:val="lowerLetter"/>
+      <w:lvlText w:val="%8."/>
+      <w:lvlJc w:val="left"/>
+      <w:pPr>
+        <w:ind w:left="5760" w:hanging="360"/>
+      </w:pPr>
+    </w:lvl>
+    <w:lvl w:ilvl="8" w:tplc="3409001B" w:tentative="1">
+      <w:start w:val="1"/>
+      <w:numFmt w:val="lowerRoman"/>
+      <w:lvlText w:val="%9."/>
+      <w:lvlJc w:val="right"/>
+      <w:pPr>
+        <w:ind w:left="6480" w:hanging="180"/>
+      </w:pPr>
+    </w:lvl>
+  </w:abstractNum>
+  <w:abstractNum w:abstractNumId="2" w15:restartNumberingAfterBreak="0">
     <w:nsid w:val="3F6E1810"/>
     <w:multiLevelType w:val="hybridMultilevel"/>
     <w:tmpl w:val="844AA452"/>
@@ -2561,7 +3087,7 @@
       </w:rPr>
     </w:lvl>
   </w:abstractNum>
-  <w:abstractNum w:abstractNumId="2" w15:restartNumberingAfterBreak="0">
+  <w:abstractNum w:abstractNumId="3" w15:restartNumberingAfterBreak="0">
     <w:nsid w:val="4C9D5712"/>
     <w:multiLevelType w:val="multilevel"/>
     <w:tmpl w:val="3B92C986"/>
@@ -2674,7 +3200,96 @@
       </w:rPr>
     </w:lvl>
   </w:abstractNum>
-  <w:abstractNum w:abstractNumId="3" w15:restartNumberingAfterBreak="0">
+  <w:abstractNum w:abstractNumId="4" w15:restartNumberingAfterBreak="0">
+    <w:nsid w:val="4EFC5C1D"/>
+    <w:multiLevelType w:val="hybridMultilevel"/>
+    <w:tmpl w:val="FDCAB2A8"/>
+    <w:lvl w:ilvl="0" w:tplc="3409000F">
+      <w:start w:val="1"/>
+      <w:numFmt w:val="decimal"/>
+      <w:lvlText w:val="%1."/>
+      <w:lvlJc w:val="left"/>
+      <w:pPr>
+        <w:ind w:left="720" w:hanging="360"/>
+      </w:pPr>
+      <w:rPr>
+        <w:rFonts w:hint="default"/>
+      </w:rPr>
+    </w:lvl>
+    <w:lvl w:ilvl="1" w:tplc="34090019" w:tentative="1">
+      <w:start w:val="1"/>
+      <w:numFmt w:val="lowerLetter"/>
+      <w:lvlText w:val="%2."/>
+      <w:lvlJc w:val="left"/>
+      <w:pPr>
+        <w:ind w:left="1440" w:hanging="360"/>
+      </w:pPr>
+    </w:lvl>
+    <w:lvl w:ilvl="2" w:tplc="3409001B" w:tentative="1">
+      <w:start w:val="1"/>
+      <w:numFmt w:val="lowerRoman"/>
+      <w:lvlText w:val="%3."/>
+      <w:lvlJc w:val="right"/>
+      <w:pPr>
+        <w:ind w:left="2160" w:hanging="180"/>
+      </w:pPr>
+    </w:lvl>
+    <w:lvl w:ilvl="3" w:tplc="3409000F" w:tentative="1">
+      <w:start w:val="1"/>
+      <w:numFmt w:val="decimal"/>
+      <w:lvlText w:val="%4."/>
+      <w:lvlJc w:val="left"/>
+      <w:pPr>
+        <w:ind w:left="2880" w:hanging="360"/>
+      </w:pPr>
+    </w:lvl>
+    <w:lvl w:ilvl="4" w:tplc="34090019" w:tentative="1">
+      <w:start w:val="1"/>
+      <w:numFmt w:val="lowerLetter"/>
+      <w:lvlText w:val="%5."/>
+      <w:lvlJc w:val="left"/>
+      <w:pPr>
+        <w:ind w:left="3600" w:hanging="360"/>
+      </w:pPr>
+    </w:lvl>
+    <w:lvl w:ilvl="5" w:tplc="3409001B" w:tentative="1">
+      <w:start w:val="1"/>
+      <w:numFmt w:val="lowerRoman"/>
+      <w:lvlText w:val="%6."/>
+      <w:lvlJc w:val="right"/>
+      <w:pPr>
+        <w:ind w:left="4320" w:hanging="180"/>
+      </w:pPr>
+    </w:lvl>
+    <w:lvl w:ilvl="6" w:tplc="3409000F" w:tentative="1">
+      <w:start w:val="1"/>
+      <w:numFmt w:val="decimal"/>
+      <w:lvlText w:val="%7."/>
+      <w:lvlJc w:val="left"/>
+      <w:pPr>
+        <w:ind w:left="5040" w:hanging="360"/>
+      </w:pPr>
+    </w:lvl>
+    <w:lvl w:ilvl="7" w:tplc="34090019" w:tentative="1">
+      <w:start w:val="1"/>
+      <w:numFmt w:val="lowerLetter"/>
+      <w:lvlText w:val="%8."/>
+      <w:lvlJc w:val="left"/>
+      <w:pPr>
+        <w:ind w:left="5760" w:hanging="360"/>
+      </w:pPr>
+    </w:lvl>
+    <w:lvl w:ilvl="8" w:tplc="3409001B" w:tentative="1">
+      <w:start w:val="1"/>
+      <w:numFmt w:val="lowerRoman"/>
+      <w:lvlText w:val="%9."/>
+      <w:lvlJc w:val="right"/>
+      <w:pPr>
+        <w:ind w:left="6480" w:hanging="180"/>
+      </w:pPr>
+    </w:lvl>
+  </w:abstractNum>
+  <w:abstractNum w:abstractNumId="5" w15:restartNumberingAfterBreak="0">
     <w:nsid w:val="554C7CC1"/>
     <w:multiLevelType w:val="hybridMultilevel"/>
     <w:tmpl w:val="7E284184"/>
@@ -2787,7 +3402,7 @@
       </w:rPr>
     </w:lvl>
   </w:abstractNum>
-  <w:abstractNum w:abstractNumId="4" w15:restartNumberingAfterBreak="0">
+  <w:abstractNum w:abstractNumId="6" w15:restartNumberingAfterBreak="0">
     <w:nsid w:val="55600B16"/>
     <w:multiLevelType w:val="hybridMultilevel"/>
     <w:tmpl w:val="1B30897E"/>
@@ -2900,7 +3515,7 @@
       </w:rPr>
     </w:lvl>
   </w:abstractNum>
-  <w:abstractNum w:abstractNumId="5" w15:restartNumberingAfterBreak="0">
+  <w:abstractNum w:abstractNumId="7" w15:restartNumberingAfterBreak="0">
     <w:nsid w:val="6ABC0D46"/>
     <w:multiLevelType w:val="multilevel"/>
     <w:tmpl w:val="BBE26A5A"/>
@@ -3013,7 +3628,7 @@
       </w:rPr>
     </w:lvl>
   </w:abstractNum>
-  <w:abstractNum w:abstractNumId="6" w15:restartNumberingAfterBreak="0">
+  <w:abstractNum w:abstractNumId="8" w15:restartNumberingAfterBreak="0">
     <w:nsid w:val="6BC11D99"/>
     <w:multiLevelType w:val="hybridMultilevel"/>
     <w:tmpl w:val="58FAFF70"/>
@@ -3127,31 +3742,37 @@
     </w:lvl>
   </w:abstractNum>
   <w:num w:numId="1" w16cid:durableId="425854811">
-    <w:abstractNumId w:val="2"/>
+    <w:abstractNumId w:val="3"/>
   </w:num>
   <w:num w:numId="2" w16cid:durableId="1922791310">
-    <w:abstractNumId w:val="5"/>
+    <w:abstractNumId w:val="7"/>
   </w:num>
   <w:num w:numId="3" w16cid:durableId="407728145">
-    <w:abstractNumId w:val="6"/>
+    <w:abstractNumId w:val="8"/>
   </w:num>
   <w:num w:numId="4" w16cid:durableId="159740690">
     <w:abstractNumId w:val="0"/>
   </w:num>
   <w:num w:numId="5" w16cid:durableId="1843665086">
+    <w:abstractNumId w:val="6"/>
+  </w:num>
+  <w:num w:numId="6" w16cid:durableId="1075319736">
+    <w:abstractNumId w:val="2"/>
+  </w:num>
+  <w:num w:numId="7" w16cid:durableId="61371211">
+    <w:abstractNumId w:val="5"/>
+  </w:num>
+  <w:num w:numId="8" w16cid:durableId="1635023749">
     <w:abstractNumId w:val="4"/>
   </w:num>
-  <w:num w:numId="6" w16cid:durableId="1075319736">
+  <w:num w:numId="9" w16cid:durableId="1883247759">
     <w:abstractNumId w:val="1"/>
-  </w:num>
-  <w:num w:numId="7" w16cid:durableId="61371211">
-    <w:abstractNumId w:val="3"/>
   </w:num>
 </w:numbering>
 </file>
 
 <file path=word/styles.xml><?xml version="1.0" encoding="utf-8"?>
-<w:styles xmlns:mc="http://schemas.openxmlformats.org/markup-compatibility/2006" xmlns:r="http://schemas.openxmlformats.org/officeDocument/2006/relationships" xmlns:w="http://schemas.openxmlformats.org/wordprocessingml/2006/main" xmlns:w14="http://schemas.microsoft.com/office/word/2010/wordml" xmlns:w15="http://schemas.microsoft.com/office/word/2012/wordml" xmlns:w16cex="http://schemas.microsoft.com/office/word/2018/wordml/cex" xmlns:w16cid="http://schemas.microsoft.com/office/word/2016/wordml/cid" xmlns:w16="http://schemas.microsoft.com/office/word/2018/wordml" xmlns:w16sdtdh="http://schemas.microsoft.com/office/word/2020/wordml/sdtdatahash" xmlns:w16se="http://schemas.microsoft.com/office/word/2015/wordml/symex" mc:Ignorable="w14 w15 w16se w16cid w16 w16cex w16sdtdh">
+<w:styles xmlns:mc="http://schemas.openxmlformats.org/markup-compatibility/2006" xmlns:r="http://schemas.openxmlformats.org/officeDocument/2006/relationships" xmlns:w="http://schemas.openxmlformats.org/wordprocessingml/2006/main" xmlns:w14="http://schemas.microsoft.com/office/word/2010/wordml" xmlns:w15="http://schemas.microsoft.com/office/word/2012/wordml" xmlns:w16cex="http://schemas.microsoft.com/office/word/2018/wordml/cex" xmlns:w16cid="http://schemas.microsoft.com/office/word/2016/wordml/cid" xmlns:w16="http://schemas.microsoft.com/office/word/2018/wordml" xmlns:w16du="http://schemas.microsoft.com/office/word/2023/wordml/word16du" xmlns:w16sdtdh="http://schemas.microsoft.com/office/word/2020/wordml/sdtdatahash" xmlns:w16se="http://schemas.microsoft.com/office/word/2015/wordml/symex" mc:Ignorable="w14 w15 w16se w16cid w16 w16cex w16sdtdh w16du">
   <w:docDefaults>
     <w:rPrDefault>
       <w:rPr>
@@ -3665,7 +4286,6 @@
   <w:style w:type="character" w:default="1" w:styleId="DefaultParagraphFont">
     <w:name w:val="Default Paragraph Font"/>
     <w:uiPriority w:val="1"/>
-    <w:semiHidden/>
     <w:unhideWhenUsed/>
   </w:style>
   <w:style w:type="table" w:default="1" w:styleId="TableNormal">
@@ -4656,6 +5276,10 @@
 </go:gDocsCustomXmlDataStorage>
 </file>
 
+<file path=customXml/item2.xml><?xml version="1.0" encoding="utf-8"?>
+<b:Sources xmlns:b="http://schemas.openxmlformats.org/officeDocument/2006/bibliography" xmlns="http://schemas.openxmlformats.org/officeDocument/2006/bibliography" SelectedStyle="\APASixthEditionOfficeOnline.xsl" StyleName="APA" Version="6"/>
+</file>
+
 <file path=customXml/itemProps1.xml><?xml version="1.0" encoding="utf-8"?>
 <ds:datastoreItem xmlns:ds="http://schemas.openxmlformats.org/officeDocument/2006/customXml" ds:itemID="{11111111-1234-1234-1234-123412341234}">
   <ds:schemaRefs>
@@ -4663,4 +5287,12 @@
     <ds:schemaRef ds:uri="http://schemas.openxmlformats.org/officeDocument/2006/relationships"/>
   </ds:schemaRefs>
 </ds:datastoreItem>
+</file>
+
+<file path=customXml/itemProps2.xml><?xml version="1.0" encoding="utf-8"?>
+<ds:datastoreItem xmlns:ds="http://schemas.openxmlformats.org/officeDocument/2006/customXml" ds:itemID="{94BFE525-0AAE-411E-A09D-8BD1AC9E99DC}">
+  <ds:schemaRefs>
+    <ds:schemaRef ds:uri="http://schemas.openxmlformats.org/officeDocument/2006/bibliography"/>
+  </ds:schemaRefs>
+</ds:datastoreItem>
 </file>
</xml_diff>

<commit_message>
docs: Updated Wireframe and Document
</commit_message>
<xml_diff>
--- a/Documents/[MOBDEVE] MCO1 - Project Proposal.docx
+++ b/Documents/[MOBDEVE] MCO1 - Project Proposal.docx
@@ -1,6 +1,6 @@
 
 <file path=word/document.xml><?xml version="1.0" encoding="utf-8"?>
-<w:document xmlns:wpc="http://schemas.microsoft.com/office/word/2010/wordprocessingCanvas" xmlns:cx="http://schemas.microsoft.com/office/drawing/2014/chartex" xmlns:cx1="http://schemas.microsoft.com/office/drawing/2015/9/8/chartex" xmlns:cx2="http://schemas.microsoft.com/office/drawing/2015/10/21/chartex" xmlns:cx3="http://schemas.microsoft.com/office/drawing/2016/5/9/chartex" xmlns:cx4="http://schemas.microsoft.com/office/drawing/2016/5/10/chartex" xmlns:cx5="http://schemas.microsoft.com/office/drawing/2016/5/11/chartex" xmlns:cx6="http://schemas.microsoft.com/office/drawing/2016/5/12/chartex" xmlns:cx7="http://schemas.microsoft.com/office/drawing/2016/5/13/chartex" xmlns:cx8="http://schemas.microsoft.com/office/drawing/2016/5/14/chartex" xmlns:mc="http://schemas.openxmlformats.org/markup-compatibility/2006" xmlns:aink="http://schemas.microsoft.com/office/drawing/2016/ink" xmlns:am3d="http://schemas.microsoft.com/office/drawing/2017/model3d" xmlns:o="urn:schemas-microsoft-com:office:office" xmlns:oel="http://schemas.microsoft.com/office/2019/extlst" xmlns:r="http://schemas.openxmlformats.org/officeDocument/2006/relationships" xmlns:m="http://schemas.openxmlformats.org/officeDocument/2006/math" xmlns:v="urn:schemas-microsoft-com:vml" xmlns:wp14="http://schemas.microsoft.com/office/word/2010/wordprocessingDrawing" xmlns:wp="http://schemas.openxmlformats.org/drawingml/2006/wordprocessingDrawing" xmlns:w10="urn:schemas-microsoft-com:office:word" xmlns:w="http://schemas.openxmlformats.org/wordprocessingml/2006/main" xmlns:w14="http://schemas.microsoft.com/office/word/2010/wordml" xmlns:w15="http://schemas.microsoft.com/office/word/2012/wordml" xmlns:w16cex="http://schemas.microsoft.com/office/word/2018/wordml/cex" xmlns:w16cid="http://schemas.microsoft.com/office/word/2016/wordml/cid" xmlns:w16="http://schemas.microsoft.com/office/word/2018/wordml" xmlns:w16du="http://schemas.microsoft.com/office/word/2023/wordml/word16du" xmlns:w16sdtdh="http://schemas.microsoft.com/office/word/2020/wordml/sdtdatahash" xmlns:w16se="http://schemas.microsoft.com/office/word/2015/wordml/symex" xmlns:wpg="http://schemas.microsoft.com/office/word/2010/wordprocessingGroup" xmlns:wpi="http://schemas.microsoft.com/office/word/2010/wordprocessingInk" xmlns:wne="http://schemas.microsoft.com/office/word/2006/wordml" xmlns:wps="http://schemas.microsoft.com/office/word/2010/wordprocessingShape" mc:Ignorable="w14 w15 w16se w16cid w16 w16cex w16sdtdh w16du wp14">
+<w:document xmlns:wpc="http://schemas.microsoft.com/office/word/2010/wordprocessingCanvas" xmlns:cx="http://schemas.microsoft.com/office/drawing/2014/chartex" xmlns:cx1="http://schemas.microsoft.com/office/drawing/2015/9/8/chartex" xmlns:cx2="http://schemas.microsoft.com/office/drawing/2015/10/21/chartex" xmlns:cx3="http://schemas.microsoft.com/office/drawing/2016/5/9/chartex" xmlns:cx4="http://schemas.microsoft.com/office/drawing/2016/5/10/chartex" xmlns:cx5="http://schemas.microsoft.com/office/drawing/2016/5/11/chartex" xmlns:cx6="http://schemas.microsoft.com/office/drawing/2016/5/12/chartex" xmlns:cx7="http://schemas.microsoft.com/office/drawing/2016/5/13/chartex" xmlns:cx8="http://schemas.microsoft.com/office/drawing/2016/5/14/chartex" xmlns:mc="http://schemas.openxmlformats.org/markup-compatibility/2006" xmlns:aink="http://schemas.microsoft.com/office/drawing/2016/ink" xmlns:am3d="http://schemas.microsoft.com/office/drawing/2017/model3d" xmlns:o="urn:schemas-microsoft-com:office:office" xmlns:oel="http://schemas.microsoft.com/office/2019/extlst" xmlns:r="http://schemas.openxmlformats.org/officeDocument/2006/relationships" xmlns:m="http://schemas.openxmlformats.org/officeDocument/2006/math" xmlns:v="urn:schemas-microsoft-com:vml" xmlns:wp14="http://schemas.microsoft.com/office/word/2010/wordprocessingDrawing" xmlns:wp="http://schemas.openxmlformats.org/drawingml/2006/wordprocessingDrawing" xmlns:w10="urn:schemas-microsoft-com:office:word" xmlns:w="http://schemas.openxmlformats.org/wordprocessingml/2006/main" xmlns:w14="http://schemas.microsoft.com/office/word/2010/wordml" xmlns:w15="http://schemas.microsoft.com/office/word/2012/wordml" xmlns:w16cex="http://schemas.microsoft.com/office/word/2018/wordml/cex" xmlns:w16cid="http://schemas.microsoft.com/office/word/2016/wordml/cid" xmlns:w16="http://schemas.microsoft.com/office/word/2018/wordml" xmlns:w16sdtdh="http://schemas.microsoft.com/office/word/2020/wordml/sdtdatahash" xmlns:w16se="http://schemas.microsoft.com/office/word/2015/wordml/symex" xmlns:wpg="http://schemas.microsoft.com/office/word/2010/wordprocessingGroup" xmlns:wpi="http://schemas.microsoft.com/office/word/2010/wordprocessingInk" xmlns:wne="http://schemas.microsoft.com/office/word/2006/wordml" xmlns:wps="http://schemas.microsoft.com/office/word/2010/wordprocessingShape" mc:Ignorable="w14 w15 w16se w16cid w16 w16cex w16sdtdh wp14">
   <w:body>
     <w:p>
       <w:pPr>
@@ -283,6 +283,7 @@
                 <w:szCs w:val="20"/>
               </w:rPr>
             </w:pPr>
+            <w:proofErr w:type="spellStart"/>
             <w:r>
               <w:rPr>
                 <w:rFonts w:ascii="Bookman Old Style" w:eastAsia="Bookman Old Style" w:hAnsi="Bookman Old Style" w:cs="Bookman Old Style"/>
@@ -291,6 +292,7 @@
               </w:rPr>
               <w:t>intelliTest</w:t>
             </w:r>
+            <w:proofErr w:type="spellEnd"/>
           </w:p>
         </w:tc>
       </w:tr>
@@ -390,13 +392,41 @@
           <w:szCs w:val="20"/>
         </w:rPr>
       </w:pPr>
+      <w:proofErr w:type="spellStart"/>
       <w:r>
         <w:rPr>
           <w:rFonts w:ascii="Bookman Old Style" w:eastAsia="Bookman Old Style" w:hAnsi="Bookman Old Style" w:cs="Bookman Old Style"/>
           <w:sz w:val="20"/>
           <w:szCs w:val="20"/>
         </w:rPr>
-        <w:t>intelliTest is an application that can auto-generate holistic mock exams that follow a structured format, such as DepEd’s K-12 KPUP (Knowledge, Process, Understanding, Product/Performance) format, to prepare students for their actual exams. The application can take in the user’s notes, lecture slides, readings, and other forms of content, which are then analyzed and processed by OpenAI’s LLMs to generate the user’s mock exam that follows the structured format. The LLM’s output will be processed and parsed by the application to provide a user-friendly form layout for answering these mock exams.</w:t>
+        <w:t>intelliTest</w:t>
+      </w:r>
+      <w:proofErr w:type="spellEnd"/>
+      <w:r>
+        <w:rPr>
+          <w:rFonts w:ascii="Bookman Old Style" w:eastAsia="Bookman Old Style" w:hAnsi="Bookman Old Style" w:cs="Bookman Old Style"/>
+          <w:sz w:val="20"/>
+          <w:szCs w:val="20"/>
+        </w:rPr>
+        <w:t xml:space="preserve"> is an application that can auto-generate holistic mock exams that follow a structured format, such as DepEd’s K-12 KPUP (Knowledge, Process, Understanding, Product/Performance) format, to prepare students for their actual exams. The application can take in the user’s notes, lecture slides, readings, and other forms of content, which are then analyzed and processed by </w:t>
+      </w:r>
+      <w:proofErr w:type="spellStart"/>
+      <w:r>
+        <w:rPr>
+          <w:rFonts w:ascii="Bookman Old Style" w:eastAsia="Bookman Old Style" w:hAnsi="Bookman Old Style" w:cs="Bookman Old Style"/>
+          <w:sz w:val="20"/>
+          <w:szCs w:val="20"/>
+        </w:rPr>
+        <w:t>OpenAI’s</w:t>
+      </w:r>
+      <w:proofErr w:type="spellEnd"/>
+      <w:r>
+        <w:rPr>
+          <w:rFonts w:ascii="Bookman Old Style" w:eastAsia="Bookman Old Style" w:hAnsi="Bookman Old Style" w:cs="Bookman Old Style"/>
+          <w:sz w:val="20"/>
+          <w:szCs w:val="20"/>
+        </w:rPr>
+        <w:t xml:space="preserve"> LLMs to generate the user’s mock exam that follows the structured format. The LLM’s output will be processed and parsed by the application to provide a user-friendly form layout for answering these mock exams.</w:t>
       </w:r>
     </w:p>
     <w:p>
@@ -519,6 +549,15 @@
         </w:rPr>
         <w:t>Services / APIs</w:t>
       </w:r>
+      <w:r>
+        <w:rPr>
+          <w:rFonts w:ascii="Bookman Old Style" w:eastAsia="Bookman Old Style" w:hAnsi="Bookman Old Style" w:cs="Bookman Old Style"/>
+          <w:b/>
+          <w:sz w:val="20"/>
+          <w:szCs w:val="20"/>
+        </w:rPr>
+        <w:t xml:space="preserve"> (are these valid)</w:t>
+      </w:r>
     </w:p>
     <w:p>
       <w:pPr>
@@ -526,6 +565,8 @@
         <w:jc w:val="both"/>
         <w:rPr>
           <w:rFonts w:ascii="Bookman Old Style" w:eastAsia="Bookman Old Style" w:hAnsi="Bookman Old Style" w:cs="Bookman Old Style"/>
+          <w:b/>
+          <w:bCs/>
           <w:sz w:val="20"/>
           <w:szCs w:val="20"/>
         </w:rPr>
@@ -533,6 +574,8 @@
       <w:r>
         <w:rPr>
           <w:rFonts w:ascii="Bookman Old Style" w:eastAsia="Bookman Old Style" w:hAnsi="Bookman Old Style" w:cs="Bookman Old Style"/>
+          <w:b/>
+          <w:bCs/>
           <w:sz w:val="20"/>
           <w:szCs w:val="20"/>
         </w:rPr>
@@ -647,41 +690,32 @@
       <w:r>
         <w:rPr>
           <w:rFonts w:ascii="Bookman Old Style" w:eastAsia="Bookman Old Style" w:hAnsi="Bookman Old Style" w:cs="Bookman Old Style"/>
+          <w:b/>
+          <w:sz w:val="20"/>
+          <w:szCs w:val="20"/>
+        </w:rPr>
+        <w:t>Google ML Kit on Android</w:t>
+      </w:r>
+    </w:p>
+    <w:p>
+      <w:pPr>
+        <w:spacing w:after="48" w:line="240" w:lineRule="auto"/>
+        <w:jc w:val="both"/>
+        <w:rPr>
+          <w:rFonts w:ascii="Bookman Old Style" w:eastAsia="Bookman Old Style" w:hAnsi="Bookman Old Style" w:cs="Bookman Old Style"/>
           <w:bCs/>
           <w:sz w:val="20"/>
           <w:szCs w:val="20"/>
         </w:rPr>
-        <w:t xml:space="preserve">Google ML Kit on Android </w:t>
-      </w:r>
+      </w:pPr>
       <w:r>
         <w:rPr>
           <w:rFonts w:ascii="Bookman Old Style" w:eastAsia="Bookman Old Style" w:hAnsi="Bookman Old Style" w:cs="Bookman Old Style"/>
           <w:bCs/>
           <w:sz w:val="20"/>
           <w:szCs w:val="20"/>
-          <w:highlight w:val="yellow"/>
-        </w:rPr>
-        <w:t xml:space="preserve">(consult with sir if </w:t>
-      </w:r>
-      <w:r>
-        <w:rPr>
-          <w:rFonts w:ascii="Bookman Old Style" w:eastAsia="Bookman Old Style" w:hAnsi="Bookman Old Style" w:cs="Bookman Old Style"/>
-          <w:bCs/>
-          <w:sz w:val="20"/>
-          <w:szCs w:val="20"/>
-          <w:highlight w:val="yellow"/>
-        </w:rPr>
-        <w:t>processing</w:t>
-      </w:r>
-      <w:r>
-        <w:rPr>
-          <w:rFonts w:ascii="Bookman Old Style" w:eastAsia="Bookman Old Style" w:hAnsi="Bookman Old Style" w:cs="Bookman Old Style"/>
-          <w:bCs/>
-          <w:sz w:val="20"/>
-          <w:szCs w:val="20"/>
-          <w:highlight w:val="yellow"/>
-        </w:rPr>
-        <w:t xml:space="preserve"> would be better server side or client side)</w:t>
+        </w:rPr>
+        <w:t>Text recognition v2</w:t>
       </w:r>
     </w:p>
     <w:p>
@@ -707,7 +741,27 @@
           <w:sz w:val="20"/>
           <w:szCs w:val="20"/>
         </w:rPr>
-        <w:t>To recognize and extract text from images using OCR to be formatted in a readable and understandable format by the OpenAI API</w:t>
+        <w:t xml:space="preserve">To recognize and extract text from images using OCR to be formatted in a readable and understandable format by the </w:t>
+      </w:r>
+      <w:proofErr w:type="spellStart"/>
+      <w:r>
+        <w:rPr>
+          <w:rFonts w:ascii="Bookman Old Style" w:eastAsia="Bookman Old Style" w:hAnsi="Bookman Old Style" w:cs="Bookman Old Style"/>
+          <w:bCs/>
+          <w:sz w:val="20"/>
+          <w:szCs w:val="20"/>
+        </w:rPr>
+        <w:t>OpenAI</w:t>
+      </w:r>
+      <w:proofErr w:type="spellEnd"/>
+      <w:r>
+        <w:rPr>
+          <w:rFonts w:ascii="Bookman Old Style" w:eastAsia="Bookman Old Style" w:hAnsi="Bookman Old Style" w:cs="Bookman Old Style"/>
+          <w:bCs/>
+          <w:sz w:val="20"/>
+          <w:szCs w:val="20"/>
+        </w:rPr>
+        <w:t xml:space="preserve"> API</w:t>
       </w:r>
     </w:p>
     <w:p>
@@ -729,6 +783,8 @@
         <w:jc w:val="both"/>
         <w:rPr>
           <w:rFonts w:ascii="Bookman Old Style" w:eastAsia="Bookman Old Style" w:hAnsi="Bookman Old Style" w:cs="Bookman Old Style"/>
+          <w:b/>
+          <w:bCs/>
           <w:sz w:val="20"/>
           <w:szCs w:val="20"/>
         </w:rPr>
@@ -736,6 +792,8 @@
       <w:r>
         <w:rPr>
           <w:rFonts w:ascii="Bookman Old Style" w:eastAsia="Bookman Old Style" w:hAnsi="Bookman Old Style" w:cs="Bookman Old Style"/>
+          <w:b/>
+          <w:bCs/>
           <w:sz w:val="20"/>
           <w:szCs w:val="20"/>
         </w:rPr>
@@ -763,7 +821,25 @@
           <w:sz w:val="20"/>
           <w:szCs w:val="20"/>
         </w:rPr>
-        <w:t>To handle communication between OpenAI API and the user’s application</w:t>
+        <w:t xml:space="preserve">To handle communication between </w:t>
+      </w:r>
+      <w:proofErr w:type="spellStart"/>
+      <w:r>
+        <w:rPr>
+          <w:rFonts w:ascii="Bookman Old Style" w:eastAsia="Bookman Old Style" w:hAnsi="Bookman Old Style" w:cs="Bookman Old Style"/>
+          <w:sz w:val="20"/>
+          <w:szCs w:val="20"/>
+        </w:rPr>
+        <w:t>OpenAI</w:t>
+      </w:r>
+      <w:proofErr w:type="spellEnd"/>
+      <w:r>
+        <w:rPr>
+          <w:rFonts w:ascii="Bookman Old Style" w:eastAsia="Bookman Old Style" w:hAnsi="Bookman Old Style" w:cs="Bookman Old Style"/>
+          <w:sz w:val="20"/>
+          <w:szCs w:val="20"/>
+        </w:rPr>
+        <w:t xml:space="preserve"> API and the user’s application</w:t>
       </w:r>
     </w:p>
     <w:p>
@@ -787,7 +863,25 @@
           <w:sz w:val="20"/>
           <w:szCs w:val="20"/>
         </w:rPr>
-        <w:t>To handle document and image parsing to be understandable by OpenAI’s LLMs</w:t>
+        <w:t xml:space="preserve">To handle document and image parsing to be understandable by </w:t>
+      </w:r>
+      <w:proofErr w:type="spellStart"/>
+      <w:r>
+        <w:rPr>
+          <w:rFonts w:ascii="Bookman Old Style" w:eastAsia="Bookman Old Style" w:hAnsi="Bookman Old Style" w:cs="Bookman Old Style"/>
+          <w:sz w:val="20"/>
+          <w:szCs w:val="20"/>
+        </w:rPr>
+        <w:t>OpenAI’s</w:t>
+      </w:r>
+      <w:proofErr w:type="spellEnd"/>
+      <w:r>
+        <w:rPr>
+          <w:rFonts w:ascii="Bookman Old Style" w:eastAsia="Bookman Old Style" w:hAnsi="Bookman Old Style" w:cs="Bookman Old Style"/>
+          <w:sz w:val="20"/>
+          <w:szCs w:val="20"/>
+        </w:rPr>
+        <w:t xml:space="preserve"> LLMs</w:t>
       </w:r>
     </w:p>
     <w:p>
@@ -811,7 +905,25 @@
           <w:sz w:val="20"/>
           <w:szCs w:val="20"/>
         </w:rPr>
-        <w:t>To communicate with the PocketBase database instance storing the following:</w:t>
+        <w:t xml:space="preserve">To communicate with the </w:t>
+      </w:r>
+      <w:proofErr w:type="spellStart"/>
+      <w:r>
+        <w:rPr>
+          <w:rFonts w:ascii="Bookman Old Style" w:eastAsia="Bookman Old Style" w:hAnsi="Bookman Old Style" w:cs="Bookman Old Style"/>
+          <w:sz w:val="20"/>
+          <w:szCs w:val="20"/>
+        </w:rPr>
+        <w:t>PocketBase</w:t>
+      </w:r>
+      <w:proofErr w:type="spellEnd"/>
+      <w:r>
+        <w:rPr>
+          <w:rFonts w:ascii="Bookman Old Style" w:eastAsia="Bookman Old Style" w:hAnsi="Bookman Old Style" w:cs="Bookman Old Style"/>
+          <w:sz w:val="20"/>
+          <w:szCs w:val="20"/>
+        </w:rPr>
+        <w:t xml:space="preserve"> database instance storing the following:</w:t>
       </w:r>
     </w:p>
     <w:p>
@@ -859,7 +971,15 @@
           <w:sz w:val="20"/>
           <w:szCs w:val="20"/>
         </w:rPr>
-        <w:t xml:space="preserve">User’s generated mock up </w:t>
+        <w:t xml:space="preserve">User’s generated </w:t>
+      </w:r>
+      <w:r>
+        <w:rPr>
+          <w:rFonts w:ascii="Bookman Old Style" w:eastAsia="Bookman Old Style" w:hAnsi="Bookman Old Style" w:cs="Bookman Old Style"/>
+          <w:sz w:val="20"/>
+          <w:szCs w:val="20"/>
+        </w:rPr>
+        <w:t>mock exams</w:t>
       </w:r>
     </w:p>
     <w:p>
@@ -892,17 +1012,43 @@
         <w:jc w:val="both"/>
         <w:rPr>
           <w:rFonts w:ascii="Bookman Old Style" w:eastAsia="Bookman Old Style" w:hAnsi="Bookman Old Style" w:cs="Bookman Old Style"/>
-          <w:sz w:val="20"/>
-          <w:szCs w:val="20"/>
-        </w:rPr>
-      </w:pPr>
+          <w:b/>
+          <w:bCs/>
+          <w:sz w:val="20"/>
+          <w:szCs w:val="20"/>
+        </w:rPr>
+      </w:pPr>
+      <w:proofErr w:type="spellStart"/>
       <w:r>
         <w:rPr>
           <w:rFonts w:ascii="Bookman Old Style" w:eastAsia="Bookman Old Style" w:hAnsi="Bookman Old Style" w:cs="Bookman Old Style"/>
+          <w:b/>
+          <w:bCs/>
           <w:sz w:val="20"/>
           <w:szCs w:val="20"/>
         </w:rPr>
         <w:t>OpenAI</w:t>
+      </w:r>
+      <w:proofErr w:type="spellEnd"/>
+      <w:r>
+        <w:rPr>
+          <w:rFonts w:ascii="Bookman Old Style" w:eastAsia="Bookman Old Style" w:hAnsi="Bookman Old Style" w:cs="Bookman Old Style"/>
+          <w:b/>
+          <w:bCs/>
+          <w:sz w:val="20"/>
+          <w:szCs w:val="20"/>
+        </w:rPr>
+        <w:t xml:space="preserve"> API</w:t>
+      </w:r>
+      <w:r>
+        <w:rPr>
+          <w:rFonts w:ascii="Bookman Old Style" w:eastAsia="Bookman Old Style" w:hAnsi="Bookman Old Style" w:cs="Bookman Old Style"/>
+          <w:b/>
+          <w:bCs/>
+          <w:sz w:val="20"/>
+          <w:szCs w:val="20"/>
+        </w:rPr>
+        <w:t xml:space="preserve"> (Inside the Web Server)</w:t>
       </w:r>
     </w:p>
     <w:p>
@@ -926,7 +1072,25 @@
           <w:sz w:val="20"/>
           <w:szCs w:val="20"/>
         </w:rPr>
-        <w:t>Used to generate mock exams in a JSON format that will be parsed and sent to the Web Server, which in turn will send it to the appropriate user as a response.</w:t>
+        <w:t xml:space="preserve">Used to generate mock exams in a JSON format that will be </w:t>
+      </w:r>
+      <w:proofErr w:type="spellStart"/>
+      <w:r>
+        <w:rPr>
+          <w:rFonts w:ascii="Bookman Old Style" w:eastAsia="Bookman Old Style" w:hAnsi="Bookman Old Style" w:cs="Bookman Old Style"/>
+          <w:sz w:val="20"/>
+          <w:szCs w:val="20"/>
+        </w:rPr>
+        <w:t>parsed</w:t>
+      </w:r>
+      <w:proofErr w:type="spellEnd"/>
+      <w:r>
+        <w:rPr>
+          <w:rFonts w:ascii="Bookman Old Style" w:eastAsia="Bookman Old Style" w:hAnsi="Bookman Old Style" w:cs="Bookman Old Style"/>
+          <w:sz w:val="20"/>
+          <w:szCs w:val="20"/>
+        </w:rPr>
+        <w:t xml:space="preserve"> and sent to the Web Server, which in turn will send it to the appropriate user as a response.</w:t>
       </w:r>
     </w:p>
     <w:p>
@@ -976,6 +1140,17 @@
         </w:rPr>
         <w:t>Provides feedback including the grading of the question, and comments based on the generated rubric/criteria.</w:t>
       </w:r>
+    </w:p>
+    <w:p>
+      <w:pPr>
+        <w:spacing w:after="48" w:line="240" w:lineRule="auto"/>
+        <w:jc w:val="both"/>
+        <w:rPr>
+          <w:rFonts w:ascii="Bookman Old Style" w:eastAsia="Bookman Old Style" w:hAnsi="Bookman Old Style" w:cs="Bookman Old Style"/>
+          <w:sz w:val="20"/>
+          <w:szCs w:val="20"/>
+        </w:rPr>
+      </w:pPr>
     </w:p>
     <w:p>
       <w:pPr>
@@ -1268,7 +1443,25 @@
                 <w:sz w:val="20"/>
                 <w:szCs w:val="20"/>
               </w:rPr>
-              <w:t xml:space="preserve">through Google before accessing their account and the rest of intelliTest’s features. The same button for registering will automatically turn to the </w:t>
+              <w:t xml:space="preserve">through Google before accessing their account and the rest of </w:t>
+            </w:r>
+            <w:proofErr w:type="spellStart"/>
+            <w:r>
+              <w:rPr>
+                <w:rFonts w:ascii="Bookman Old Style" w:eastAsia="Bookman Old Style" w:hAnsi="Bookman Old Style" w:cs="Bookman Old Style"/>
+                <w:sz w:val="20"/>
+                <w:szCs w:val="20"/>
+              </w:rPr>
+              <w:t>intelliTest’s</w:t>
+            </w:r>
+            <w:proofErr w:type="spellEnd"/>
+            <w:r>
+              <w:rPr>
+                <w:rFonts w:ascii="Bookman Old Style" w:eastAsia="Bookman Old Style" w:hAnsi="Bookman Old Style" w:cs="Bookman Old Style"/>
+                <w:sz w:val="20"/>
+                <w:szCs w:val="20"/>
+              </w:rPr>
+              <w:t xml:space="preserve"> features. The same button for registering will automatically turn to the </w:t>
             </w:r>
           </w:p>
         </w:tc>
@@ -1343,7 +1536,25 @@
                 <w:sz w:val="20"/>
                 <w:szCs w:val="20"/>
               </w:rPr>
-              <w:t>A modal with a simple onboarding guide on how to use intelliTest will be shown to the users. This view can also be inherited by other types of modals such as app updates, announcements, and more.</w:t>
+              <w:t xml:space="preserve">A modal with a simple onboarding guide on how to use </w:t>
+            </w:r>
+            <w:proofErr w:type="spellStart"/>
+            <w:r>
+              <w:rPr>
+                <w:rFonts w:ascii="Bookman Old Style" w:eastAsia="Bookman Old Style" w:hAnsi="Bookman Old Style" w:cs="Bookman Old Style"/>
+                <w:sz w:val="20"/>
+                <w:szCs w:val="20"/>
+              </w:rPr>
+              <w:t>intelliTest</w:t>
+            </w:r>
+            <w:proofErr w:type="spellEnd"/>
+            <w:r>
+              <w:rPr>
+                <w:rFonts w:ascii="Bookman Old Style" w:eastAsia="Bookman Old Style" w:hAnsi="Bookman Old Style" w:cs="Bookman Old Style"/>
+                <w:sz w:val="20"/>
+                <w:szCs w:val="20"/>
+              </w:rPr>
+              <w:t xml:space="preserve"> will be shown to the users. This view can also be inherited by other types of modals such as app updates, announcements, and more.</w:t>
             </w:r>
           </w:p>
         </w:tc>
@@ -1435,55 +1646,33 @@
                 <w:szCs w:val="20"/>
               </w:rPr>
               <w:br/>
-              <w:t xml:space="preserve">The page layout contains a Call to Action button to create a mock exam, </w:t>
-            </w:r>
-            <w:r>
-              <w:rPr>
-                <w:rFonts w:ascii="Bookman Old Style" w:eastAsia="Bookman Old Style" w:hAnsi="Bookman Old Style" w:cs="Bookman Old Style"/>
-                <w:sz w:val="20"/>
-                <w:szCs w:val="20"/>
-              </w:rPr>
-              <w:t>a carousel containing cards listing the generated mock exams containing the status of the mock exam. The user can then click on these cards where it will</w:t>
-            </w:r>
-            <w:r>
-              <w:rPr>
-                <w:rFonts w:ascii="Bookman Old Style" w:eastAsia="Bookman Old Style" w:hAnsi="Bookman Old Style" w:cs="Bookman Old Style"/>
-                <w:sz w:val="20"/>
-                <w:szCs w:val="20"/>
-              </w:rPr>
-              <w:t xml:space="preserve"> </w:t>
-            </w:r>
-            <w:r>
-              <w:rPr>
-                <w:rFonts w:ascii="Bookman Old Style" w:eastAsia="Bookman Old Style" w:hAnsi="Bookman Old Style" w:cs="Bookman Old Style"/>
-                <w:sz w:val="20"/>
-                <w:szCs w:val="20"/>
-              </w:rPr>
-              <w:t>lead</w:t>
-            </w:r>
-            <w:r>
-              <w:rPr>
-                <w:rFonts w:ascii="Bookman Old Style" w:eastAsia="Bookman Old Style" w:hAnsi="Bookman Old Style" w:cs="Bookman Old Style"/>
-                <w:sz w:val="20"/>
-                <w:szCs w:val="20"/>
-              </w:rPr>
-              <w:t xml:space="preserve"> to its appropriate exam screens</w:t>
-            </w:r>
-            <w:r>
-              <w:rPr>
-                <w:rFonts w:ascii="Bookman Old Style" w:eastAsia="Bookman Old Style" w:hAnsi="Bookman Old Style" w:cs="Bookman Old Style"/>
-                <w:sz w:val="20"/>
-                <w:szCs w:val="20"/>
-              </w:rPr>
-              <w:t>, allowing the user to check their answers or answer the exam</w:t>
-            </w:r>
-            <w:r>
-              <w:rPr>
-                <w:rFonts w:ascii="Bookman Old Style" w:eastAsia="Bookman Old Style" w:hAnsi="Bookman Old Style" w:cs="Bookman Old Style"/>
-                <w:sz w:val="20"/>
-                <w:szCs w:val="20"/>
-              </w:rPr>
-              <w:t>.</w:t>
+              <w:t xml:space="preserve">The page layout contains a </w:t>
+            </w:r>
+            <w:proofErr w:type="gramStart"/>
+            <w:r>
+              <w:rPr>
+                <w:rFonts w:ascii="Bookman Old Style" w:eastAsia="Bookman Old Style" w:hAnsi="Bookman Old Style" w:cs="Bookman Old Style"/>
+                <w:sz w:val="20"/>
+                <w:szCs w:val="20"/>
+              </w:rPr>
+              <w:t>Call to Action</w:t>
+            </w:r>
+            <w:proofErr w:type="gramEnd"/>
+            <w:r>
+              <w:rPr>
+                <w:rFonts w:ascii="Bookman Old Style" w:eastAsia="Bookman Old Style" w:hAnsi="Bookman Old Style" w:cs="Bookman Old Style"/>
+                <w:sz w:val="20"/>
+                <w:szCs w:val="20"/>
+              </w:rPr>
+              <w:t xml:space="preserve"> button to create a mock exam, </w:t>
+            </w:r>
+            <w:r>
+              <w:rPr>
+                <w:rFonts w:ascii="Bookman Old Style" w:eastAsia="Bookman Old Style" w:hAnsi="Bookman Old Style" w:cs="Bookman Old Style"/>
+                <w:sz w:val="20"/>
+                <w:szCs w:val="20"/>
+              </w:rPr>
+              <w:t>a carousel containing cards listing the generated mock exams containing the status of the mock exam. The user can then click on these cards where it will lead to its appropriate exam screens, allowing the user to check their answers or answer the exam.</w:t>
             </w:r>
           </w:p>
         </w:tc>
@@ -1663,7 +1852,25 @@
                 <w:sz w:val="20"/>
                 <w:szCs w:val="20"/>
               </w:rPr>
-              <w:t>In the case that the user has not generated a mock exam yet, it will instead display a Call to Action button to create a mock exam.</w:t>
+              <w:t xml:space="preserve">In the case that the user has not generated a mock exam yet, it will instead display a </w:t>
+            </w:r>
+            <w:proofErr w:type="gramStart"/>
+            <w:r>
+              <w:rPr>
+                <w:rFonts w:ascii="Bookman Old Style" w:eastAsia="Bookman Old Style" w:hAnsi="Bookman Old Style" w:cs="Bookman Old Style"/>
+                <w:sz w:val="20"/>
+                <w:szCs w:val="20"/>
+              </w:rPr>
+              <w:t>Call to Action</w:t>
+            </w:r>
+            <w:proofErr w:type="gramEnd"/>
+            <w:r>
+              <w:rPr>
+                <w:rFonts w:ascii="Bookman Old Style" w:eastAsia="Bookman Old Style" w:hAnsi="Bookman Old Style" w:cs="Bookman Old Style"/>
+                <w:sz w:val="20"/>
+                <w:szCs w:val="20"/>
+              </w:rPr>
+              <w:t xml:space="preserve"> button to create a mock exam.</w:t>
             </w:r>
           </w:p>
         </w:tc>
@@ -2378,7 +2585,43 @@
                 <w:sz w:val="20"/>
                 <w:szCs w:val="20"/>
               </w:rPr>
-              <w:t>The user is able to answer the generated mock exam through the app. They would be provided with the appropriate tools in order to answer the mock exam (e.g. Radio Buttons for Multiple Choice types and Text Box for Essay types).</w:t>
+              <w:t xml:space="preserve">The user </w:t>
+            </w:r>
+            <w:proofErr w:type="gramStart"/>
+            <w:r>
+              <w:rPr>
+                <w:rFonts w:ascii="Bookman Old Style" w:eastAsia="Bookman Old Style" w:hAnsi="Bookman Old Style" w:cs="Bookman Old Style"/>
+                <w:sz w:val="20"/>
+                <w:szCs w:val="20"/>
+              </w:rPr>
+              <w:t>is able to</w:t>
+            </w:r>
+            <w:proofErr w:type="gramEnd"/>
+            <w:r>
+              <w:rPr>
+                <w:rFonts w:ascii="Bookman Old Style" w:eastAsia="Bookman Old Style" w:hAnsi="Bookman Old Style" w:cs="Bookman Old Style"/>
+                <w:sz w:val="20"/>
+                <w:szCs w:val="20"/>
+              </w:rPr>
+              <w:t xml:space="preserve"> answer the generated mock exam through the app. They would be provided with the appropriate tools in order to answer the mock exam (</w:t>
+            </w:r>
+            <w:proofErr w:type="gramStart"/>
+            <w:r>
+              <w:rPr>
+                <w:rFonts w:ascii="Bookman Old Style" w:eastAsia="Bookman Old Style" w:hAnsi="Bookman Old Style" w:cs="Bookman Old Style"/>
+                <w:sz w:val="20"/>
+                <w:szCs w:val="20"/>
+              </w:rPr>
+              <w:t>e.g.</w:t>
+            </w:r>
+            <w:proofErr w:type="gramEnd"/>
+            <w:r>
+              <w:rPr>
+                <w:rFonts w:ascii="Bookman Old Style" w:eastAsia="Bookman Old Style" w:hAnsi="Bookman Old Style" w:cs="Bookman Old Style"/>
+                <w:sz w:val="20"/>
+                <w:szCs w:val="20"/>
+              </w:rPr>
+              <w:t xml:space="preserve"> Radio Buttons for Multiple Choice types and Text Box for Essay types).</w:t>
             </w:r>
           </w:p>
         </w:tc>
@@ -2453,7 +2696,23 @@
                 <w:sz w:val="20"/>
                 <w:szCs w:val="20"/>
               </w:rPr>
-              <w:t>After the user is finished answering the mock exam, they would be able to submit it which will allow the app to send it to the server for auto-grading.</w:t>
+              <w:t>After the user is finished answering the mock exam, they would be able to submit it which will allow the app to send it to the server for auto-grading</w:t>
+            </w:r>
+            <w:r>
+              <w:rPr>
+                <w:rFonts w:ascii="Bookman Old Style" w:eastAsia="Bookman Old Style" w:hAnsi="Bookman Old Style" w:cs="Bookman Old Style"/>
+                <w:sz w:val="20"/>
+                <w:szCs w:val="20"/>
+              </w:rPr>
+              <w:t xml:space="preserve"> and evaluation</w:t>
+            </w:r>
+            <w:r>
+              <w:rPr>
+                <w:rFonts w:ascii="Bookman Old Style" w:eastAsia="Bookman Old Style" w:hAnsi="Bookman Old Style" w:cs="Bookman Old Style"/>
+                <w:sz w:val="20"/>
+                <w:szCs w:val="20"/>
+              </w:rPr>
+              <w:t>.</w:t>
             </w:r>
           </w:p>
         </w:tc>
@@ -2494,6 +2753,14 @@
               </w:rPr>
               <w:t>Review Exam</w:t>
             </w:r>
+            <w:r>
+              <w:rPr>
+                <w:rFonts w:ascii="Bookman Old Style" w:eastAsia="Bookman Old Style" w:hAnsi="Bookman Old Style" w:cs="Bookman Old Style"/>
+                <w:sz w:val="20"/>
+                <w:szCs w:val="20"/>
+              </w:rPr>
+              <w:t xml:space="preserve"> Scores</w:t>
+            </w:r>
           </w:p>
         </w:tc>
         <w:tc>
@@ -2603,7 +2870,57 @@
                 <w:sz w:val="20"/>
                 <w:szCs w:val="20"/>
               </w:rPr>
-              <w:t>The app will auto-grade the answers of the user to the mock exam by comparing it with an answer key for simple exam type portions and utilizing OpenAI to auto-grade complex exam type portions that cannot be compared with an answer key.</w:t>
+              <w:t>The app will auto-grade the answers of the user to the mock exam by comparing it with a</w:t>
+            </w:r>
+            <w:r>
+              <w:rPr>
+                <w:rFonts w:ascii="Bookman Old Style" w:eastAsia="Bookman Old Style" w:hAnsi="Bookman Old Style" w:cs="Bookman Old Style"/>
+                <w:sz w:val="20"/>
+                <w:szCs w:val="20"/>
+              </w:rPr>
+              <w:t xml:space="preserve"> generated</w:t>
+            </w:r>
+            <w:r>
+              <w:rPr>
+                <w:rFonts w:ascii="Bookman Old Style" w:eastAsia="Bookman Old Style" w:hAnsi="Bookman Old Style" w:cs="Bookman Old Style"/>
+                <w:sz w:val="20"/>
+                <w:szCs w:val="20"/>
+              </w:rPr>
+              <w:t xml:space="preserve"> answer key for simple exam type portions </w:t>
+            </w:r>
+            <w:r>
+              <w:rPr>
+                <w:rFonts w:ascii="Bookman Old Style" w:eastAsia="Bookman Old Style" w:hAnsi="Bookman Old Style" w:cs="Bookman Old Style"/>
+                <w:sz w:val="20"/>
+                <w:szCs w:val="20"/>
+              </w:rPr>
+              <w:t xml:space="preserve">while </w:t>
+            </w:r>
+            <w:r>
+              <w:rPr>
+                <w:rFonts w:ascii="Bookman Old Style" w:eastAsia="Bookman Old Style" w:hAnsi="Bookman Old Style" w:cs="Bookman Old Style"/>
+                <w:sz w:val="20"/>
+                <w:szCs w:val="20"/>
+              </w:rPr>
+              <w:t xml:space="preserve">utilizing </w:t>
+            </w:r>
+            <w:proofErr w:type="spellStart"/>
+            <w:r>
+              <w:rPr>
+                <w:rFonts w:ascii="Bookman Old Style" w:eastAsia="Bookman Old Style" w:hAnsi="Bookman Old Style" w:cs="Bookman Old Style"/>
+                <w:sz w:val="20"/>
+                <w:szCs w:val="20"/>
+              </w:rPr>
+              <w:t>OpenAI</w:t>
+            </w:r>
+            <w:proofErr w:type="spellEnd"/>
+            <w:r>
+              <w:rPr>
+                <w:rFonts w:ascii="Bookman Old Style" w:eastAsia="Bookman Old Style" w:hAnsi="Bookman Old Style" w:cs="Bookman Old Style"/>
+                <w:sz w:val="20"/>
+                <w:szCs w:val="20"/>
+              </w:rPr>
+              <w:t xml:space="preserve"> to auto-grade complex exam type portions that cannot be compared with an answer key.</w:t>
             </w:r>
           </w:p>
         </w:tc>
@@ -2708,6 +3025,75 @@
         </w:rPr>
       </w:pPr>
     </w:p>
+    <w:p>
+      <w:pPr>
+        <w:rPr>
+          <w:rFonts w:ascii="Bookman Old Style" w:hAnsi="Bookman Old Style"/>
+          <w:b/>
+          <w:bCs/>
+        </w:rPr>
+      </w:pPr>
+      <w:r>
+        <w:rPr>
+          <w:rFonts w:ascii="Bookman Old Style" w:hAnsi="Bookman Old Style"/>
+          <w:b/>
+          <w:bCs/>
+        </w:rPr>
+        <w:t>Low Fidelity Wireframes</w:t>
+      </w:r>
+    </w:p>
+    <w:p>
+      <w:r>
+        <w:lastRenderedPageBreak/>
+        <w:drawing>
+          <wp:inline distT="0" distB="0" distL="0" distR="0" wp14:anchorId="2396EAA1" wp14:editId="73117933">
+            <wp:extent cx="6858000" cy="5404485"/>
+            <wp:effectExtent l="0" t="0" r="0" b="5715"/>
+            <wp:docPr id="1331371984" name="Picture 2" descr="A screenshot of a mobile phone&#10;&#10;Description automatically generated"/>
+            <wp:cNvGraphicFramePr>
+              <a:graphicFrameLocks xmlns:a="http://schemas.openxmlformats.org/drawingml/2006/main" noChangeAspect="1"/>
+            </wp:cNvGraphicFramePr>
+            <a:graphic xmlns:a="http://schemas.openxmlformats.org/drawingml/2006/main">
+              <a:graphicData uri="http://schemas.openxmlformats.org/drawingml/2006/picture">
+                <pic:pic xmlns:pic="http://schemas.openxmlformats.org/drawingml/2006/picture">
+                  <pic:nvPicPr>
+                    <pic:cNvPr id="1331371984" name="Picture 2" descr="A screenshot of a mobile phone&#10;&#10;Description automatically generated"/>
+                    <pic:cNvPicPr/>
+                  </pic:nvPicPr>
+                  <pic:blipFill>
+                    <a:blip r:embed="rId10"/>
+                    <a:stretch>
+                      <a:fillRect/>
+                    </a:stretch>
+                  </pic:blipFill>
+                  <pic:spPr>
+                    <a:xfrm>
+                      <a:off x="0" y="0"/>
+                      <a:ext cx="6858000" cy="5404485"/>
+                    </a:xfrm>
+                    <a:prstGeom prst="rect">
+                      <a:avLst/>
+                    </a:prstGeom>
+                  </pic:spPr>
+                </pic:pic>
+              </a:graphicData>
+            </a:graphic>
+          </wp:inline>
+        </w:drawing>
+      </w:r>
+    </w:p>
+    <w:p/>
+    <w:p/>
+    <w:p>
+      <w:pPr>
+        <w:tabs>
+          <w:tab w:val="left" w:pos="1561"/>
+        </w:tabs>
+      </w:pPr>
+      <w:r>
+        <w:tab/>
+      </w:r>
+    </w:p>
     <w:sectPr>
       <w:type w:val="continuous"/>
       <w:pgSz w:w="12240" w:h="15840"/>
@@ -2721,7 +3107,7 @@
 </file>
 
 <file path=word/endnotes.xml><?xml version="1.0" encoding="utf-8"?>
-<w:endnotes xmlns:wpc="http://schemas.microsoft.com/office/word/2010/wordprocessingCanvas" xmlns:cx="http://schemas.microsoft.com/office/drawing/2014/chartex" xmlns:cx1="http://schemas.microsoft.com/office/drawing/2015/9/8/chartex" xmlns:cx2="http://schemas.microsoft.com/office/drawing/2015/10/21/chartex" xmlns:cx3="http://schemas.microsoft.com/office/drawing/2016/5/9/chartex" xmlns:cx4="http://schemas.microsoft.com/office/drawing/2016/5/10/chartex" xmlns:cx5="http://schemas.microsoft.com/office/drawing/2016/5/11/chartex" xmlns:cx6="http://schemas.microsoft.com/office/drawing/2016/5/12/chartex" xmlns:cx7="http://schemas.microsoft.com/office/drawing/2016/5/13/chartex" xmlns:cx8="http://schemas.microsoft.com/office/drawing/2016/5/14/chartex" xmlns:mc="http://schemas.openxmlformats.org/markup-compatibility/2006" xmlns:aink="http://schemas.microsoft.com/office/drawing/2016/ink" xmlns:am3d="http://schemas.microsoft.com/office/drawing/2017/model3d" xmlns:o="urn:schemas-microsoft-com:office:office" xmlns:oel="http://schemas.microsoft.com/office/2019/extlst" xmlns:r="http://schemas.openxmlformats.org/officeDocument/2006/relationships" xmlns:m="http://schemas.openxmlformats.org/officeDocument/2006/math" xmlns:v="urn:schemas-microsoft-com:vml" xmlns:wp14="http://schemas.microsoft.com/office/word/2010/wordprocessingDrawing" xmlns:wp="http://schemas.openxmlformats.org/drawingml/2006/wordprocessingDrawing" xmlns:w10="urn:schemas-microsoft-com:office:word" xmlns:w="http://schemas.openxmlformats.org/wordprocessingml/2006/main" xmlns:w14="http://schemas.microsoft.com/office/word/2010/wordml" xmlns:w15="http://schemas.microsoft.com/office/word/2012/wordml" xmlns:w16cex="http://schemas.microsoft.com/office/word/2018/wordml/cex" xmlns:w16cid="http://schemas.microsoft.com/office/word/2016/wordml/cid" xmlns:w16="http://schemas.microsoft.com/office/word/2018/wordml" xmlns:w16du="http://schemas.microsoft.com/office/word/2023/wordml/word16du" xmlns:w16sdtdh="http://schemas.microsoft.com/office/word/2020/wordml/sdtdatahash" xmlns:w16se="http://schemas.microsoft.com/office/word/2015/wordml/symex" xmlns:wpg="http://schemas.microsoft.com/office/word/2010/wordprocessingGroup" xmlns:wpi="http://schemas.microsoft.com/office/word/2010/wordprocessingInk" xmlns:wne="http://schemas.microsoft.com/office/word/2006/wordml" xmlns:wps="http://schemas.microsoft.com/office/word/2010/wordprocessingShape" mc:Ignorable="w14 w15 w16se w16cid w16 w16cex w16sdtdh w16du wp14">
+<w:endnotes xmlns:wpc="http://schemas.microsoft.com/office/word/2010/wordprocessingCanvas" xmlns:cx="http://schemas.microsoft.com/office/drawing/2014/chartex" xmlns:cx1="http://schemas.microsoft.com/office/drawing/2015/9/8/chartex" xmlns:cx2="http://schemas.microsoft.com/office/drawing/2015/10/21/chartex" xmlns:cx3="http://schemas.microsoft.com/office/drawing/2016/5/9/chartex" xmlns:cx4="http://schemas.microsoft.com/office/drawing/2016/5/10/chartex" xmlns:cx5="http://schemas.microsoft.com/office/drawing/2016/5/11/chartex" xmlns:cx6="http://schemas.microsoft.com/office/drawing/2016/5/12/chartex" xmlns:cx7="http://schemas.microsoft.com/office/drawing/2016/5/13/chartex" xmlns:cx8="http://schemas.microsoft.com/office/drawing/2016/5/14/chartex" xmlns:mc="http://schemas.openxmlformats.org/markup-compatibility/2006" xmlns:aink="http://schemas.microsoft.com/office/drawing/2016/ink" xmlns:am3d="http://schemas.microsoft.com/office/drawing/2017/model3d" xmlns:o="urn:schemas-microsoft-com:office:office" xmlns:oel="http://schemas.microsoft.com/office/2019/extlst" xmlns:r="http://schemas.openxmlformats.org/officeDocument/2006/relationships" xmlns:m="http://schemas.openxmlformats.org/officeDocument/2006/math" xmlns:v="urn:schemas-microsoft-com:vml" xmlns:wp14="http://schemas.microsoft.com/office/word/2010/wordprocessingDrawing" xmlns:wp="http://schemas.openxmlformats.org/drawingml/2006/wordprocessingDrawing" xmlns:w10="urn:schemas-microsoft-com:office:word" xmlns:w="http://schemas.openxmlformats.org/wordprocessingml/2006/main" xmlns:w14="http://schemas.microsoft.com/office/word/2010/wordml" xmlns:w15="http://schemas.microsoft.com/office/word/2012/wordml" xmlns:w16cex="http://schemas.microsoft.com/office/word/2018/wordml/cex" xmlns:w16cid="http://schemas.microsoft.com/office/word/2016/wordml/cid" xmlns:w16="http://schemas.microsoft.com/office/word/2018/wordml" xmlns:w16sdtdh="http://schemas.microsoft.com/office/word/2020/wordml/sdtdatahash" xmlns:w16se="http://schemas.microsoft.com/office/word/2015/wordml/symex" xmlns:wpg="http://schemas.microsoft.com/office/word/2010/wordprocessingGroup" xmlns:wpi="http://schemas.microsoft.com/office/word/2010/wordprocessingInk" xmlns:wne="http://schemas.microsoft.com/office/word/2006/wordml" xmlns:wps="http://schemas.microsoft.com/office/word/2010/wordprocessingShape" mc:Ignorable="w14 w15 w16se w16cid w16 w16cex w16sdtdh wp14">
   <w:endnote w:type="separator" w:id="-1">
     <w:p>
       <w:pPr>
@@ -2746,7 +3132,7 @@
 </file>
 
 <file path=word/footnotes.xml><?xml version="1.0" encoding="utf-8"?>
-<w:footnotes xmlns:wpc="http://schemas.microsoft.com/office/word/2010/wordprocessingCanvas" xmlns:cx="http://schemas.microsoft.com/office/drawing/2014/chartex" xmlns:cx1="http://schemas.microsoft.com/office/drawing/2015/9/8/chartex" xmlns:cx2="http://schemas.microsoft.com/office/drawing/2015/10/21/chartex" xmlns:cx3="http://schemas.microsoft.com/office/drawing/2016/5/9/chartex" xmlns:cx4="http://schemas.microsoft.com/office/drawing/2016/5/10/chartex" xmlns:cx5="http://schemas.microsoft.com/office/drawing/2016/5/11/chartex" xmlns:cx6="http://schemas.microsoft.com/office/drawing/2016/5/12/chartex" xmlns:cx7="http://schemas.microsoft.com/office/drawing/2016/5/13/chartex" xmlns:cx8="http://schemas.microsoft.com/office/drawing/2016/5/14/chartex" xmlns:mc="http://schemas.openxmlformats.org/markup-compatibility/2006" xmlns:aink="http://schemas.microsoft.com/office/drawing/2016/ink" xmlns:am3d="http://schemas.microsoft.com/office/drawing/2017/model3d" xmlns:o="urn:schemas-microsoft-com:office:office" xmlns:oel="http://schemas.microsoft.com/office/2019/extlst" xmlns:r="http://schemas.openxmlformats.org/officeDocument/2006/relationships" xmlns:m="http://schemas.openxmlformats.org/officeDocument/2006/math" xmlns:v="urn:schemas-microsoft-com:vml" xmlns:wp14="http://schemas.microsoft.com/office/word/2010/wordprocessingDrawing" xmlns:wp="http://schemas.openxmlformats.org/drawingml/2006/wordprocessingDrawing" xmlns:w10="urn:schemas-microsoft-com:office:word" xmlns:w="http://schemas.openxmlformats.org/wordprocessingml/2006/main" xmlns:w14="http://schemas.microsoft.com/office/word/2010/wordml" xmlns:w15="http://schemas.microsoft.com/office/word/2012/wordml" xmlns:w16cex="http://schemas.microsoft.com/office/word/2018/wordml/cex" xmlns:w16cid="http://schemas.microsoft.com/office/word/2016/wordml/cid" xmlns:w16="http://schemas.microsoft.com/office/word/2018/wordml" xmlns:w16du="http://schemas.microsoft.com/office/word/2023/wordml/word16du" xmlns:w16sdtdh="http://schemas.microsoft.com/office/word/2020/wordml/sdtdatahash" xmlns:w16se="http://schemas.microsoft.com/office/word/2015/wordml/symex" xmlns:wpg="http://schemas.microsoft.com/office/word/2010/wordprocessingGroup" xmlns:wpi="http://schemas.microsoft.com/office/word/2010/wordprocessingInk" xmlns:wne="http://schemas.microsoft.com/office/word/2006/wordml" xmlns:wps="http://schemas.microsoft.com/office/word/2010/wordprocessingShape" mc:Ignorable="w14 w15 w16se w16cid w16 w16cex w16sdtdh w16du wp14">
+<w:footnotes xmlns:wpc="http://schemas.microsoft.com/office/word/2010/wordprocessingCanvas" xmlns:cx="http://schemas.microsoft.com/office/drawing/2014/chartex" xmlns:cx1="http://schemas.microsoft.com/office/drawing/2015/9/8/chartex" xmlns:cx2="http://schemas.microsoft.com/office/drawing/2015/10/21/chartex" xmlns:cx3="http://schemas.microsoft.com/office/drawing/2016/5/9/chartex" xmlns:cx4="http://schemas.microsoft.com/office/drawing/2016/5/10/chartex" xmlns:cx5="http://schemas.microsoft.com/office/drawing/2016/5/11/chartex" xmlns:cx6="http://schemas.microsoft.com/office/drawing/2016/5/12/chartex" xmlns:cx7="http://schemas.microsoft.com/office/drawing/2016/5/13/chartex" xmlns:cx8="http://schemas.microsoft.com/office/drawing/2016/5/14/chartex" xmlns:mc="http://schemas.openxmlformats.org/markup-compatibility/2006" xmlns:aink="http://schemas.microsoft.com/office/drawing/2016/ink" xmlns:am3d="http://schemas.microsoft.com/office/drawing/2017/model3d" xmlns:o="urn:schemas-microsoft-com:office:office" xmlns:oel="http://schemas.microsoft.com/office/2019/extlst" xmlns:r="http://schemas.openxmlformats.org/officeDocument/2006/relationships" xmlns:m="http://schemas.openxmlformats.org/officeDocument/2006/math" xmlns:v="urn:schemas-microsoft-com:vml" xmlns:wp14="http://schemas.microsoft.com/office/word/2010/wordprocessingDrawing" xmlns:wp="http://schemas.openxmlformats.org/drawingml/2006/wordprocessingDrawing" xmlns:w10="urn:schemas-microsoft-com:office:word" xmlns:w="http://schemas.openxmlformats.org/wordprocessingml/2006/main" xmlns:w14="http://schemas.microsoft.com/office/word/2010/wordml" xmlns:w15="http://schemas.microsoft.com/office/word/2012/wordml" xmlns:w16cex="http://schemas.microsoft.com/office/word/2018/wordml/cex" xmlns:w16cid="http://schemas.microsoft.com/office/word/2016/wordml/cid" xmlns:w16="http://schemas.microsoft.com/office/word/2018/wordml" xmlns:w16sdtdh="http://schemas.microsoft.com/office/word/2020/wordml/sdtdatahash" xmlns:w16se="http://schemas.microsoft.com/office/word/2015/wordml/symex" xmlns:wpg="http://schemas.microsoft.com/office/word/2010/wordprocessingGroup" xmlns:wpi="http://schemas.microsoft.com/office/word/2010/wordprocessingInk" xmlns:wne="http://schemas.microsoft.com/office/word/2006/wordml" xmlns:wps="http://schemas.microsoft.com/office/word/2010/wordprocessingShape" mc:Ignorable="w14 w15 w16se w16cid w16 w16cex w16sdtdh wp14">
   <w:footnote w:type="separator" w:id="-1">
     <w:p>
       <w:pPr>
@@ -2771,7 +3157,7 @@
 </file>
 
 <file path=word/numbering.xml><?xml version="1.0" encoding="utf-8"?>
-<w:numbering xmlns:wpc="http://schemas.microsoft.com/office/word/2010/wordprocessingCanvas" xmlns:cx="http://schemas.microsoft.com/office/drawing/2014/chartex" xmlns:cx1="http://schemas.microsoft.com/office/drawing/2015/9/8/chartex" xmlns:cx2="http://schemas.microsoft.com/office/drawing/2015/10/21/chartex" xmlns:cx3="http://schemas.microsoft.com/office/drawing/2016/5/9/chartex" xmlns:cx4="http://schemas.microsoft.com/office/drawing/2016/5/10/chartex" xmlns:cx5="http://schemas.microsoft.com/office/drawing/2016/5/11/chartex" xmlns:cx6="http://schemas.microsoft.com/office/drawing/2016/5/12/chartex" xmlns:cx7="http://schemas.microsoft.com/office/drawing/2016/5/13/chartex" xmlns:cx8="http://schemas.microsoft.com/office/drawing/2016/5/14/chartex" xmlns:mc="http://schemas.openxmlformats.org/markup-compatibility/2006" xmlns:aink="http://schemas.microsoft.com/office/drawing/2016/ink" xmlns:am3d="http://schemas.microsoft.com/office/drawing/2017/model3d" xmlns:o="urn:schemas-microsoft-com:office:office" xmlns:oel="http://schemas.microsoft.com/office/2019/extlst" xmlns:r="http://schemas.openxmlformats.org/officeDocument/2006/relationships" xmlns:m="http://schemas.openxmlformats.org/officeDocument/2006/math" xmlns:v="urn:schemas-microsoft-com:vml" xmlns:wp14="http://schemas.microsoft.com/office/word/2010/wordprocessingDrawing" xmlns:wp="http://schemas.openxmlformats.org/drawingml/2006/wordprocessingDrawing" xmlns:w10="urn:schemas-microsoft-com:office:word" xmlns:w="http://schemas.openxmlformats.org/wordprocessingml/2006/main" xmlns:w14="http://schemas.microsoft.com/office/word/2010/wordml" xmlns:w15="http://schemas.microsoft.com/office/word/2012/wordml" xmlns:w16cex="http://schemas.microsoft.com/office/word/2018/wordml/cex" xmlns:w16cid="http://schemas.microsoft.com/office/word/2016/wordml/cid" xmlns:w16="http://schemas.microsoft.com/office/word/2018/wordml" xmlns:w16du="http://schemas.microsoft.com/office/word/2023/wordml/word16du" xmlns:w16sdtdh="http://schemas.microsoft.com/office/word/2020/wordml/sdtdatahash" xmlns:w16se="http://schemas.microsoft.com/office/word/2015/wordml/symex" xmlns:wpg="http://schemas.microsoft.com/office/word/2010/wordprocessingGroup" xmlns:wpi="http://schemas.microsoft.com/office/word/2010/wordprocessingInk" xmlns:wne="http://schemas.microsoft.com/office/word/2006/wordml" xmlns:wps="http://schemas.microsoft.com/office/word/2010/wordprocessingShape" mc:Ignorable="w14 w15 w16se w16cid w16 w16cex w16sdtdh w16du wp14">
+<w:numbering xmlns:wpc="http://schemas.microsoft.com/office/word/2010/wordprocessingCanvas" xmlns:cx="http://schemas.microsoft.com/office/drawing/2014/chartex" xmlns:cx1="http://schemas.microsoft.com/office/drawing/2015/9/8/chartex" xmlns:cx2="http://schemas.microsoft.com/office/drawing/2015/10/21/chartex" xmlns:cx3="http://schemas.microsoft.com/office/drawing/2016/5/9/chartex" xmlns:cx4="http://schemas.microsoft.com/office/drawing/2016/5/10/chartex" xmlns:cx5="http://schemas.microsoft.com/office/drawing/2016/5/11/chartex" xmlns:cx6="http://schemas.microsoft.com/office/drawing/2016/5/12/chartex" xmlns:cx7="http://schemas.microsoft.com/office/drawing/2016/5/13/chartex" xmlns:cx8="http://schemas.microsoft.com/office/drawing/2016/5/14/chartex" xmlns:mc="http://schemas.openxmlformats.org/markup-compatibility/2006" xmlns:aink="http://schemas.microsoft.com/office/drawing/2016/ink" xmlns:am3d="http://schemas.microsoft.com/office/drawing/2017/model3d" xmlns:o="urn:schemas-microsoft-com:office:office" xmlns:oel="http://schemas.microsoft.com/office/2019/extlst" xmlns:r="http://schemas.openxmlformats.org/officeDocument/2006/relationships" xmlns:m="http://schemas.openxmlformats.org/officeDocument/2006/math" xmlns:v="urn:schemas-microsoft-com:vml" xmlns:wp14="http://schemas.microsoft.com/office/word/2010/wordprocessingDrawing" xmlns:wp="http://schemas.openxmlformats.org/drawingml/2006/wordprocessingDrawing" xmlns:w10="urn:schemas-microsoft-com:office:word" xmlns:w="http://schemas.openxmlformats.org/wordprocessingml/2006/main" xmlns:w14="http://schemas.microsoft.com/office/word/2010/wordml" xmlns:w15="http://schemas.microsoft.com/office/word/2012/wordml" xmlns:w16cex="http://schemas.microsoft.com/office/word/2018/wordml/cex" xmlns:w16cid="http://schemas.microsoft.com/office/word/2016/wordml/cid" xmlns:w16="http://schemas.microsoft.com/office/word/2018/wordml" xmlns:w16sdtdh="http://schemas.microsoft.com/office/word/2020/wordml/sdtdatahash" xmlns:w16se="http://schemas.microsoft.com/office/word/2015/wordml/symex" xmlns:wpg="http://schemas.microsoft.com/office/word/2010/wordprocessingGroup" xmlns:wpi="http://schemas.microsoft.com/office/word/2010/wordprocessingInk" xmlns:wne="http://schemas.microsoft.com/office/word/2006/wordml" xmlns:wps="http://schemas.microsoft.com/office/word/2010/wordprocessingShape" mc:Ignorable="w14 w15 w16se w16cid w16 w16cex w16sdtdh wp14">
   <w:abstractNum w:abstractNumId="0" w15:restartNumberingAfterBreak="0">
     <w:nsid w:val="0DBC1C66"/>
     <w:multiLevelType w:val="hybridMultilevel"/>
@@ -3772,7 +4158,7 @@
 </file>
 
 <file path=word/styles.xml><?xml version="1.0" encoding="utf-8"?>
-<w:styles xmlns:mc="http://schemas.openxmlformats.org/markup-compatibility/2006" xmlns:r="http://schemas.openxmlformats.org/officeDocument/2006/relationships" xmlns:w="http://schemas.openxmlformats.org/wordprocessingml/2006/main" xmlns:w14="http://schemas.microsoft.com/office/word/2010/wordml" xmlns:w15="http://schemas.microsoft.com/office/word/2012/wordml" xmlns:w16cex="http://schemas.microsoft.com/office/word/2018/wordml/cex" xmlns:w16cid="http://schemas.microsoft.com/office/word/2016/wordml/cid" xmlns:w16="http://schemas.microsoft.com/office/word/2018/wordml" xmlns:w16du="http://schemas.microsoft.com/office/word/2023/wordml/word16du" xmlns:w16sdtdh="http://schemas.microsoft.com/office/word/2020/wordml/sdtdatahash" xmlns:w16se="http://schemas.microsoft.com/office/word/2015/wordml/symex" mc:Ignorable="w14 w15 w16se w16cid w16 w16cex w16sdtdh w16du">
+<w:styles xmlns:mc="http://schemas.openxmlformats.org/markup-compatibility/2006" xmlns:r="http://schemas.openxmlformats.org/officeDocument/2006/relationships" xmlns:w="http://schemas.openxmlformats.org/wordprocessingml/2006/main" xmlns:w14="http://schemas.microsoft.com/office/word/2010/wordml" xmlns:w15="http://schemas.microsoft.com/office/word/2012/wordml" xmlns:w16cex="http://schemas.microsoft.com/office/word/2018/wordml/cex" xmlns:w16cid="http://schemas.microsoft.com/office/word/2016/wordml/cid" xmlns:w16="http://schemas.microsoft.com/office/word/2018/wordml" xmlns:w16sdtdh="http://schemas.microsoft.com/office/word/2020/wordml/sdtdatahash" xmlns:w16se="http://schemas.microsoft.com/office/word/2015/wordml/symex" mc:Ignorable="w14 w15 w16se w16cid w16 w16cex w16sdtdh">
   <w:docDefaults>
     <w:rPrDefault>
       <w:rPr>
@@ -4286,6 +4672,7 @@
   <w:style w:type="character" w:default="1" w:styleId="DefaultParagraphFont">
     <w:name w:val="Default Paragraph Font"/>
     <w:uiPriority w:val="1"/>
+    <w:semiHidden/>
     <w:unhideWhenUsed/>
   </w:style>
   <w:style w:type="table" w:default="1" w:styleId="TableNormal">

</xml_diff>

<commit_message>
docs: Modified proposal and added wireframes
</commit_message>
<xml_diff>
--- a/Documents/[MOBDEVE] MCO1 - Project Proposal.docx
+++ b/Documents/[MOBDEVE] MCO1 - Project Proposal.docx
@@ -3011,45 +3011,66 @@
     </w:tbl>
     <w:p>
       <w:pPr>
-        <w:pStyle w:val="Heading1"/>
-        <w:tabs>
-          <w:tab w:val="center" w:pos="4680"/>
-          <w:tab w:val="right" w:pos="9360"/>
-        </w:tabs>
-        <w:spacing w:before="0" w:after="48" w:line="240" w:lineRule="auto"/>
-        <w:rPr>
-          <w:rFonts w:ascii="Bookman Old Style" w:eastAsia="Bookman Old Style" w:hAnsi="Bookman Old Style" w:cs="Bookman Old Style"/>
-          <w:b/>
-          <w:sz w:val="20"/>
-          <w:szCs w:val="20"/>
-        </w:rPr>
-      </w:pPr>
-    </w:p>
-    <w:p>
-      <w:pPr>
         <w:rPr>
           <w:rFonts w:ascii="Bookman Old Style" w:hAnsi="Bookman Old Style"/>
           <w:b/>
           <w:bCs/>
         </w:rPr>
-      </w:pPr>
-      <w:r>
+        <w:sectPr>
+          <w:type w:val="continuous"/>
+          <w:pgSz w:w="12240" w:h="15840"/>
+          <w:pgMar w:top="720" w:right="720" w:bottom="720" w:left="720" w:header="0" w:footer="720" w:gutter="0"/>
+          <w:pgNumType w:start="1"/>
+          <w:cols w:space="720"/>
+          <w:docGrid w:linePitch="299"/>
+        </w:sectPr>
+      </w:pPr>
+    </w:p>
+    <w:p/>
+    <w:p>
+      <w:pPr>
         <w:rPr>
           <w:rFonts w:ascii="Bookman Old Style" w:hAnsi="Bookman Old Style"/>
           <w:b/>
           <w:bCs/>
         </w:rPr>
-        <w:t>Low Fidelity Wireframes</w:t>
+      </w:pPr>
+      <w:proofErr w:type="spellStart"/>
+      <w:r>
+        <w:rPr>
+          <w:rFonts w:ascii="Bookman Old Style" w:hAnsi="Bookman Old Style"/>
+          <w:b/>
+          <w:bCs/>
+        </w:rPr>
+        <w:t>intelliTest</w:t>
+      </w:r>
+      <w:proofErr w:type="spellEnd"/>
+      <w:r>
+        <w:rPr>
+          <w:rFonts w:ascii="Bookman Old Style" w:hAnsi="Bookman Old Style"/>
+          <w:b/>
+          <w:bCs/>
+        </w:rPr>
+        <w:t xml:space="preserve"> – Low Fidelity Wireframes</w:t>
       </w:r>
     </w:p>
     <w:p>
+      <w:pPr>
+        <w:sectPr>
+          <w:type w:val="continuous"/>
+          <w:pgSz w:w="15840" w:h="12240" w:orient="landscape"/>
+          <w:pgMar w:top="720" w:right="799" w:bottom="720" w:left="720" w:header="0" w:footer="720" w:gutter="0"/>
+          <w:pgNumType w:start="1"/>
+          <w:cols w:space="720"/>
+          <w:docGrid w:linePitch="299"/>
+        </w:sectPr>
+      </w:pPr>
       <w:r>
-        <w:lastRenderedPageBreak/>
         <w:drawing>
-          <wp:inline distT="0" distB="0" distL="0" distR="0" wp14:anchorId="2396EAA1" wp14:editId="73117933">
-            <wp:extent cx="6858000" cy="5404485"/>
-            <wp:effectExtent l="0" t="0" r="0" b="5715"/>
-            <wp:docPr id="1331371984" name="Picture 2" descr="A screenshot of a mobile phone&#10;&#10;Description automatically generated"/>
+          <wp:inline distT="0" distB="0" distL="0" distR="0" wp14:anchorId="4FEE0DD0" wp14:editId="5BB97F4C">
+            <wp:extent cx="8198775" cy="6461090"/>
+            <wp:effectExtent l="0" t="0" r="5715" b="3810"/>
+            <wp:docPr id="1331371984" name="Picture 3" descr="A screenshot of a mobile phone&#10;&#10;Description automatically generated"/>
             <wp:cNvGraphicFramePr>
               <a:graphicFrameLocks xmlns:a="http://schemas.openxmlformats.org/drawingml/2006/main" noChangeAspect="1"/>
             </wp:cNvGraphicFramePr>
@@ -3069,7 +3090,7 @@
                   <pic:spPr>
                     <a:xfrm>
                       <a:off x="0" y="0"/>
-                      <a:ext cx="6858000" cy="5404485"/>
+                      <a:ext cx="8237212" cy="6491381"/>
                     </a:xfrm>
                     <a:prstGeom prst="rect">
                       <a:avLst/>
@@ -3082,20 +3103,14 @@
         </w:drawing>
       </w:r>
     </w:p>
-    <w:p/>
-    <w:p/>
     <w:p>
       <w:pPr>
         <w:tabs>
           <w:tab w:val="left" w:pos="1561"/>
         </w:tabs>
       </w:pPr>
-      <w:r>
-        <w:tab/>
-      </w:r>
     </w:p>
     <w:sectPr>
-      <w:type w:val="continuous"/>
       <w:pgSz w:w="12240" w:h="15840"/>
       <w:pgMar w:top="720" w:right="720" w:bottom="720" w:left="720" w:header="0" w:footer="720" w:gutter="0"/>
       <w:pgNumType w:start="1"/>

</xml_diff>